<commit_message>
Junioraufgabe2 ending + Einsendung
</commit_message>
<xml_diff>
--- a/Junioraufgabe2/Dokumentation.docx
+++ b/Junioraufgabe2/Dokumentation.docx
@@ -226,7 +226,7 @@
           <w:r>
             <w:fldChar w:fldCharType="separate"/>
           </w:r>
-          <w:hyperlink w:anchor="_Toc88421692" w:history="1">
+          <w:hyperlink w:anchor="_Toc88490491" w:history="1">
             <w:r>
               <w:rPr>
                 <w:rStyle w:val="Hyperlink"/>
@@ -261,7 +261,7 @@
                 <w:noProof/>
                 <w:webHidden/>
               </w:rPr>
-              <w:instrText xml:space="preserve"> PAGEREF _Toc88421692 \h </w:instrText>
+              <w:instrText xml:space="preserve"> PAGEREF _Toc88490491 \h </w:instrText>
             </w:r>
             <w:r>
               <w:rPr>
@@ -304,13 +304,21 @@
               <w:color w:val="auto"/>
             </w:rPr>
           </w:pPr>
-          <w:hyperlink w:anchor="_Toc88421693" w:history="1">
+          <w:hyperlink w:anchor="_Toc88490492" w:history="1">
             <w:r>
               <w:rPr>
                 <w:rStyle w:val="Hyperlink"/>
                 <w:noProof/>
               </w:rPr>
               <w:t>Umsetzung</w:t>
+            </w:r>
+            <w:r>
+              <w:rPr>
+                <w:rStyle w:val="Hyperlink"/>
+                <w:noProof/>
+                <w:lang w:val="de-DE"/>
+              </w:rPr>
+              <w:t xml:space="preserve"> 1 (nicht inbegriffen)</w:t>
             </w:r>
             <w:r>
               <w:rPr>
@@ -331,7 +339,7 @@
                 <w:noProof/>
                 <w:webHidden/>
               </w:rPr>
-              <w:instrText xml:space="preserve"> PAGEREF _Toc88421693 \h </w:instrText>
+              <w:instrText xml:space="preserve"> PAGEREF _Toc88490492 \h </w:instrText>
             </w:r>
             <w:r>
               <w:rPr>
@@ -374,13 +382,14 @@
               <w:color w:val="auto"/>
             </w:rPr>
           </w:pPr>
-          <w:hyperlink w:anchor="_Toc88421694" w:history="1">
+          <w:hyperlink w:anchor="_Toc88490493" w:history="1">
             <w:r>
               <w:rPr>
                 <w:rStyle w:val="Hyperlink"/>
                 <w:noProof/>
+                <w:lang w:val="de-DE"/>
               </w:rPr>
-              <w:t>Beispiele</w:t>
+              <w:t>Umsetzung 2 (inbegriffen)</w:t>
             </w:r>
             <w:r>
               <w:rPr>
@@ -401,7 +410,7 @@
                 <w:noProof/>
                 <w:webHidden/>
               </w:rPr>
-              <w:instrText xml:space="preserve"> PAGEREF _Toc88421694 \h </w:instrText>
+              <w:instrText xml:space="preserve"> PAGEREF _Toc88490493 \h </w:instrText>
             </w:r>
             <w:r>
               <w:rPr>
@@ -444,7 +453,163 @@
               <w:color w:val="auto"/>
             </w:rPr>
           </w:pPr>
-          <w:hyperlink w:anchor="_Toc88421695" w:history="1">
+          <w:hyperlink w:anchor="_Toc88490494" w:history="1">
+            <w:r>
+              <w:rPr>
+                <w:rStyle w:val="Hyperlink"/>
+                <w:noProof/>
+              </w:rPr>
+              <w:t>Beispiele</w:t>
+            </w:r>
+            <w:r>
+              <w:rPr>
+                <w:rStyle w:val="Hyperlink"/>
+                <w:noProof/>
+                <w:lang w:val="de-DE"/>
+              </w:rPr>
+              <w:t xml:space="preserve"> 1</w:t>
+            </w:r>
+            <w:r>
+              <w:rPr>
+                <w:noProof/>
+                <w:webHidden/>
+              </w:rPr>
+              <w:tab/>
+            </w:r>
+            <w:r>
+              <w:rPr>
+                <w:noProof/>
+                <w:webHidden/>
+              </w:rPr>
+              <w:fldChar w:fldCharType="begin"/>
+            </w:r>
+            <w:r>
+              <w:rPr>
+                <w:noProof/>
+                <w:webHidden/>
+              </w:rPr>
+              <w:instrText xml:space="preserve"> PAGEREF _Toc88490494 \h </w:instrText>
+            </w:r>
+            <w:r>
+              <w:rPr>
+                <w:noProof/>
+                <w:webHidden/>
+              </w:rPr>
+            </w:r>
+            <w:r>
+              <w:rPr>
+                <w:noProof/>
+                <w:webHidden/>
+              </w:rPr>
+              <w:fldChar w:fldCharType="separate"/>
+            </w:r>
+            <w:r>
+              <w:rPr>
+                <w:noProof/>
+                <w:webHidden/>
+              </w:rPr>
+              <w:t>1</w:t>
+            </w:r>
+            <w:r>
+              <w:rPr>
+                <w:noProof/>
+                <w:webHidden/>
+              </w:rPr>
+              <w:fldChar w:fldCharType="end"/>
+            </w:r>
+          </w:hyperlink>
+        </w:p>
+        <w:p>
+          <w:pPr>
+            <w:pStyle w:val="TOC1"/>
+            <w:tabs>
+              <w:tab w:val="right" w:leader="dot" w:pos="9629"/>
+            </w:tabs>
+            <w:rPr>
+              <w:rFonts w:asciiTheme="minorHAnsi" w:eastAsiaTheme="minorEastAsia" w:hAnsiTheme="minorHAnsi" w:cstheme="minorBidi"/>
+              <w:noProof/>
+              <w:color w:val="auto"/>
+            </w:rPr>
+          </w:pPr>
+          <w:hyperlink w:anchor="_Toc88490495" w:history="1">
+            <w:r>
+              <w:rPr>
+                <w:rStyle w:val="Hyperlink"/>
+                <w:noProof/>
+              </w:rPr>
+              <w:t>Beispiele</w:t>
+            </w:r>
+            <w:r>
+              <w:rPr>
+                <w:rStyle w:val="Hyperlink"/>
+                <w:noProof/>
+                <w:lang w:val="de-DE"/>
+              </w:rPr>
+              <w:t xml:space="preserve"> 2</w:t>
+            </w:r>
+            <w:r>
+              <w:rPr>
+                <w:noProof/>
+                <w:webHidden/>
+              </w:rPr>
+              <w:tab/>
+            </w:r>
+            <w:r>
+              <w:rPr>
+                <w:noProof/>
+                <w:webHidden/>
+              </w:rPr>
+              <w:fldChar w:fldCharType="begin"/>
+            </w:r>
+            <w:r>
+              <w:rPr>
+                <w:noProof/>
+                <w:webHidden/>
+              </w:rPr>
+              <w:instrText xml:space="preserve"> PAGEREF _Toc88490495 \h </w:instrText>
+            </w:r>
+            <w:r>
+              <w:rPr>
+                <w:noProof/>
+                <w:webHidden/>
+              </w:rPr>
+            </w:r>
+            <w:r>
+              <w:rPr>
+                <w:noProof/>
+                <w:webHidden/>
+              </w:rPr>
+              <w:fldChar w:fldCharType="separate"/>
+            </w:r>
+            <w:r>
+              <w:rPr>
+                <w:noProof/>
+                <w:webHidden/>
+              </w:rPr>
+              <w:t>2</w:t>
+            </w:r>
+            <w:r>
+              <w:rPr>
+                <w:noProof/>
+                <w:webHidden/>
+              </w:rPr>
+              <w:fldChar w:fldCharType="end"/>
+            </w:r>
+          </w:hyperlink>
+        </w:p>
+        <w:p>
+          <w:pPr>
+            <w:pStyle w:val="TOC1"/>
+            <w:tabs>
+              <w:tab w:val="right" w:leader="dot" w:pos="9629"/>
+            </w:tabs>
+            <w:rPr>
+              <w:rFonts w:asciiTheme="minorHAnsi" w:eastAsiaTheme="minorEastAsia" w:hAnsiTheme="minorHAnsi" w:cstheme="minorBidi"/>
+              <w:noProof/>
+              <w:color w:val="auto"/>
+            </w:rPr>
+          </w:pPr>
+          <w:hyperlink w:anchor="_Toc88490496" w:history="1">
             <w:r>
               <w:rPr>
                 <w:rStyle w:val="Hyperlink"/>
@@ -472,7 +637,7 @@
                 <w:noProof/>
                 <w:webHidden/>
               </w:rPr>
-              <w:instrText xml:space="preserve"> PAGEREF _Toc88421695 \h </w:instrText>
+              <w:instrText xml:space="preserve"> PAGEREF _Toc88490496 \h </w:instrText>
             </w:r>
             <w:r>
               <w:rPr>
@@ -521,7 +686,7 @@
           <w:lang w:val="de-DE"/>
         </w:rPr>
       </w:pPr>
-      <w:bookmarkStart w:id="0" w:name="_Toc88421692"/>
+      <w:bookmarkStart w:id="0" w:name="_Toc88490491"/>
       <w:r>
         <w:t>Lösungside</w:t>
       </w:r>
@@ -561,7 +726,43 @@
         <w:rPr>
           <w:lang w:val="de-DE" w:eastAsia="en-GB" w:bidi="ar-SA"/>
         </w:rPr>
-        <w:t xml:space="preserve"> (den Termin dieser Präferenz nicht inbegriffen)</w:t>
+        <w:t xml:space="preserve"> (</w:t>
+      </w:r>
+      <w:r>
+        <w:rPr>
+          <w:lang w:val="de-DE" w:eastAsia="en-GB" w:bidi="ar-SA"/>
+        </w:rPr>
+        <w:t xml:space="preserve">sowohl </w:t>
+      </w:r>
+      <w:r>
+        <w:rPr>
+          <w:lang w:val="de-DE" w:eastAsia="en-GB" w:bidi="ar-SA"/>
+        </w:rPr>
+        <w:t>den Termin dieser Präferenz inbegriffen</w:t>
+      </w:r>
+      <w:r>
+        <w:rPr>
+          <w:lang w:val="de-DE" w:eastAsia="en-GB" w:bidi="ar-SA"/>
+        </w:rPr>
+        <w:t xml:space="preserve"> (-&gt; 2) </w:t>
+      </w:r>
+      <w:r>
+        <w:rPr>
+          <w:lang w:val="de-DE" w:eastAsia="en-GB" w:bidi="ar-SA"/>
+        </w:rPr>
+        <w:t>und nicht inbegriffen</w:t>
+      </w:r>
+      <w:r>
+        <w:rPr>
+          <w:lang w:val="de-DE" w:eastAsia="en-GB" w:bidi="ar-SA"/>
+        </w:rPr>
+        <w:t xml:space="preserve"> (-&gt; 1)</w:t>
+      </w:r>
+      <w:r>
+        <w:rPr>
+          <w:lang w:val="de-DE" w:eastAsia="en-GB" w:bidi="ar-SA"/>
+        </w:rPr>
+        <w:t>)</w:t>
       </w:r>
       <w:r>
         <w:rPr>
@@ -580,18 +781,39 @@
         <w:rPr>
           <w:lang w:val="de-DE" w:eastAsia="en-GB" w:bidi="ar-SA"/>
         </w:rPr>
-        <w:t>Dann gucke ich für jeden Termin, was die Summe der verschieden Terminverschiebungen der Personen sind. Der Termin mit den wenigsten Terminänderungen ist dann das Ergebnis.</w:t>
+        <w:t>Dann gucke ich für jeden Termin, was die Summe der verschieden Termin</w:t>
+      </w:r>
+      <w:r>
+        <w:rPr>
+          <w:lang w:val="de-DE" w:eastAsia="en-GB" w:bidi="ar-SA"/>
+        </w:rPr>
+        <w:t>änderungen</w:t>
+      </w:r>
+      <w:r>
+        <w:rPr>
+          <w:lang w:val="de-DE" w:eastAsia="en-GB" w:bidi="ar-SA"/>
+        </w:rPr>
+        <w:t xml:space="preserve"> der Personen sind. Der Termin mit den wenigsten Terminänderungen ist dann das Ergebnis.</w:t>
       </w:r>
     </w:p>
     <w:p>
       <w:pPr>
         <w:pStyle w:val="Heading1"/>
         <w:ind w:left="0"/>
-      </w:pPr>
-      <w:bookmarkStart w:id="1" w:name="_Toc88421693"/>
+        <w:rPr>
+          <w:lang w:val="de-DE"/>
+        </w:rPr>
+      </w:pPr>
+      <w:bookmarkStart w:id="1" w:name="_Toc88490492"/>
       <w:r>
         <w:t>Umsetzung</w:t>
       </w:r>
+      <w:r>
+        <w:rPr>
+          <w:lang w:val="de-DE"/>
+        </w:rPr>
+        <w:t xml:space="preserve"> 1 (nicht inbegriffen)</w:t>
+      </w:r>
       <w:bookmarkEnd w:id="1"/>
     </w:p>
     <w:p>
@@ -673,18 +895,94 @@
           <w:lang w:val="de-DE" w:eastAsia="en-GB" w:bidi="ar-SA"/>
         </w:rPr>
         <w:t xml:space="preserve">Zuletzt gebe ich den Wert und die Terminnummer von dem Termin mit dem niedrigsten Wert an den Nutzer zurück. </w:t>
+      </w:r>
+    </w:p>
+    <w:p>
+      <w:pPr>
+        <w:pStyle w:val="Heading1"/>
+        <w:rPr>
+          <w:lang w:val="de-DE"/>
+        </w:rPr>
+      </w:pPr>
+      <w:bookmarkStart w:id="2" w:name="_Toc88490493"/>
+      <w:r>
+        <w:rPr>
+          <w:lang w:val="de-DE"/>
+        </w:rPr>
+        <w:t>Umsetzung 2 (inbegriffen)</w:t>
+      </w:r>
+      <w:bookmarkEnd w:id="2"/>
+    </w:p>
+    <w:p>
+      <w:pPr>
+        <w:rPr>
+          <w:lang w:val="de-DE" w:eastAsia="en-GB" w:bidi="ar-SA"/>
+        </w:rPr>
+      </w:pPr>
+      <w:r>
+        <w:rPr>
+          <w:lang w:val="de-DE" w:eastAsia="en-GB" w:bidi="ar-SA"/>
+        </w:rPr>
+        <w:t xml:space="preserve">Da ich die </w:t>
+      </w:r>
+      <w:r>
+        <w:rPr>
+          <w:lang w:val="de-DE" w:eastAsia="en-GB" w:bidi="ar-SA"/>
+        </w:rPr>
+        <w:t xml:space="preserve">Umsetzung 1 zuerst geschrieben habe basiert die 2. Lösung auf dieser. Um die Termine so zu ändern, </w:t>
+      </w:r>
+      <w:proofErr w:type="gramStart"/>
+      <w:r>
+        <w:rPr>
+          <w:lang w:val="de-DE" w:eastAsia="en-GB" w:bidi="ar-SA"/>
+        </w:rPr>
+        <w:t>das</w:t>
+      </w:r>
+      <w:proofErr w:type="gramEnd"/>
+      <w:r>
+        <w:rPr>
+          <w:lang w:val="de-DE" w:eastAsia="en-GB" w:bidi="ar-SA"/>
+        </w:rPr>
+        <w:t xml:space="preserve"> auch der Termin, der Präferenz inbegriffen ist, ändere ich einfach die Menge an Terminänderungen</w:t>
+      </w:r>
+      <w:r>
+        <w:rPr>
+          <w:lang w:val="de-DE" w:eastAsia="en-GB" w:bidi="ar-SA"/>
+        </w:rPr>
+        <w:t xml:space="preserve"> bei allen, wo die normale Menge an Terminänderungen &gt;= 1 ist</w:t>
+      </w:r>
+      <w:r>
+        <w:rPr>
+          <w:lang w:val="de-DE" w:eastAsia="en-GB" w:bidi="ar-SA"/>
+        </w:rPr>
+        <w:t xml:space="preserve"> auf </w:t>
+      </w:r>
+      <w:r>
+        <w:rPr>
+          <w:lang w:val="de-DE" w:eastAsia="en-GB" w:bidi="ar-SA"/>
+        </w:rPr>
+        <w:t xml:space="preserve">1, da ich jede Anzahl an Terminänderungen auf ein ändern kann, indem ich den Termin der Präferenz auf Grün ändere. </w:t>
       </w:r>
     </w:p>
     <w:p>
       <w:pPr>
         <w:pStyle w:val="Heading1"/>
         <w:ind w:left="0"/>
-      </w:pPr>
-      <w:bookmarkStart w:id="2" w:name="_Toc88421694"/>
+        <w:rPr>
+          <w:lang w:val="de-DE"/>
+        </w:rPr>
+      </w:pPr>
+      <w:bookmarkStart w:id="3" w:name="_Toc88490494"/>
       <w:r>
         <w:t>Beispiele</w:t>
       </w:r>
-      <w:bookmarkEnd w:id="2"/>
+      <w:r>
+        <w:rPr>
+          <w:lang w:val="de-DE"/>
+        </w:rPr>
+        <w:t xml:space="preserve"> 1</w:t>
+      </w:r>
+      <w:bookmarkEnd w:id="3"/>
     </w:p>
     <w:p>
       <w:pPr>
@@ -735,13 +1033,29 @@
           <w:szCs w:val="22"/>
           <w:lang w:val="en-DE" w:eastAsia="en-GB" w:bidi="ar-SA"/>
         </w:rPr>
-        <w:t xml:space="preserve">python main.py </w:t>
-      </w:r>
-      <w:r>
-        <w:rPr>
-          <w:rFonts w:ascii="Source Code Pro for Powerline" w:eastAsiaTheme="minorEastAsia" w:hAnsi="Source Code Pro for Powerline" w:cs="Source Code Pro for Powerline"/>
-          <w:szCs w:val="22"/>
-          <w:lang w:val="en-GB" w:eastAsia="en-GB" w:bidi="ar-SA"/>
+        <w:t>python main</w:t>
+      </w:r>
+      <w:r>
+        <w:rPr>
+          <w:rFonts w:ascii="Source Code Pro for Powerline" w:eastAsiaTheme="minorEastAsia" w:hAnsi="Source Code Pro for Powerline" w:cs="Source Code Pro for Powerline"/>
+          <w:szCs w:val="22"/>
+          <w:lang w:val="de-DE" w:eastAsia="en-GB" w:bidi="ar-SA"/>
+        </w:rPr>
+        <w:t>1</w:t>
+      </w:r>
+      <w:r>
+        <w:rPr>
+          <w:rFonts w:ascii="Source Code Pro for Powerline" w:eastAsiaTheme="minorEastAsia" w:hAnsi="Source Code Pro for Powerline" w:cs="Source Code Pro for Powerline"/>
+          <w:szCs w:val="22"/>
+          <w:lang w:val="en-DE" w:eastAsia="en-GB" w:bidi="ar-SA"/>
+        </w:rPr>
+        <w:t xml:space="preserve">.py </w:t>
+      </w:r>
+      <w:r>
+        <w:rPr>
+          <w:rFonts w:ascii="Source Code Pro for Powerline" w:eastAsiaTheme="minorEastAsia" w:hAnsi="Source Code Pro for Powerline" w:cs="Source Code Pro for Powerline"/>
+          <w:szCs w:val="22"/>
+          <w:lang w:val="de-DE" w:eastAsia="en-GB" w:bidi="ar-SA"/>
         </w:rPr>
         <w:t>praeferenzen0</w:t>
       </w:r>
@@ -823,8 +1137,8 @@
           <w:szCs w:val="22"/>
           <w:lang w:val="de-DE" w:eastAsia="en-GB" w:bidi="ar-SA"/>
         </w:rPr>
-        <w:pict w14:anchorId="02A419DF">
-          <v:rect id="_x0000_i1029" alt="" style="width:451.3pt;height:.05pt;mso-width-percent:0;mso-height-percent:0;mso-width-percent:0;mso-height-percent:0" o:hralign="center" o:hrstd="t" o:hr="t" fillcolor="#a0a0a0" stroked="f"/>
+        <w:pict w14:anchorId="09231E22">
+          <v:rect id="_x0000_i1034" alt="" style="width:451.3pt;height:.05pt;mso-width-percent:0;mso-height-percent:0;mso-width-percent:0;mso-height-percent:0" o:hralign="center" o:hrstd="t" o:hr="t" fillcolor="#a0a0a0" stroked="f"/>
         </w:pict>
       </w:r>
     </w:p>
@@ -877,15 +1191,7 @@
           <w:szCs w:val="22"/>
           <w:lang w:val="en-DE" w:eastAsia="en-GB" w:bidi="ar-SA"/>
         </w:rPr>
-        <w:t xml:space="preserve">python main.py </w:t>
-      </w:r>
-      <w:r>
-        <w:rPr>
-          <w:rFonts w:ascii="Source Code Pro for Powerline" w:eastAsiaTheme="minorEastAsia" w:hAnsi="Source Code Pro for Powerline" w:cs="Source Code Pro for Powerline"/>
-          <w:szCs w:val="22"/>
-          <w:lang w:val="de-DE" w:eastAsia="en-GB" w:bidi="ar-SA"/>
-        </w:rPr>
-        <w:t>praeferenzen</w:t>
+        <w:t>python main</w:t>
       </w:r>
       <w:r>
         <w:rPr>
@@ -894,6 +1200,22 @@
           <w:lang w:val="de-DE" w:eastAsia="en-GB" w:bidi="ar-SA"/>
         </w:rPr>
         <w:t>1</w:t>
+      </w:r>
+      <w:r>
+        <w:rPr>
+          <w:rFonts w:ascii="Source Code Pro for Powerline" w:eastAsiaTheme="minorEastAsia" w:hAnsi="Source Code Pro for Powerline" w:cs="Source Code Pro for Powerline"/>
+          <w:szCs w:val="22"/>
+          <w:lang w:val="en-DE" w:eastAsia="en-GB" w:bidi="ar-SA"/>
+        </w:rPr>
+        <w:t xml:space="preserve">.py </w:t>
+      </w:r>
+      <w:r>
+        <w:rPr>
+          <w:rFonts w:ascii="Source Code Pro for Powerline" w:eastAsiaTheme="minorEastAsia" w:hAnsi="Source Code Pro for Powerline" w:cs="Source Code Pro for Powerline"/>
+          <w:szCs w:val="22"/>
+          <w:lang w:val="de-DE" w:eastAsia="en-GB" w:bidi="ar-SA"/>
+        </w:rPr>
+        <w:t>praeferenzen1</w:t>
       </w:r>
       <w:r>
         <w:rPr>
@@ -974,8 +1296,9 @@
           <w:szCs w:val="20"/>
           <w:lang w:val="de-DE" w:eastAsia="en-GB" w:bidi="ar-SA"/>
         </w:rPr>
-        <w:pict w14:anchorId="2D8F00C3">
-          <v:rect id="_x0000_i1028" alt="" style="width:451.3pt;height:.05pt;mso-width-percent:0;mso-height-percent:0;mso-width-percent:0;mso-height-percent:0" o:hralign="center" o:hrstd="t" o:hr="t" fillcolor="#a0a0a0" stroked="f"/>
+        <w:lastRenderedPageBreak/>
+        <w:pict w14:anchorId="0E3EFD8E">
+          <v:rect id="_x0000_i1033" alt="" style="width:451.3pt;height:.05pt;mso-width-percent:0;mso-height-percent:0;mso-width-percent:0;mso-height-percent:0" o:hralign="center" o:hrstd="t" o:hr="t" fillcolor="#a0a0a0" stroked="f"/>
         </w:pict>
       </w:r>
     </w:p>
@@ -1028,23 +1351,31 @@
           <w:szCs w:val="22"/>
           <w:lang w:val="en-DE" w:eastAsia="en-GB" w:bidi="ar-SA"/>
         </w:rPr>
-        <w:t xml:space="preserve">python main.py </w:t>
-      </w:r>
-      <w:r>
-        <w:rPr>
-          <w:rFonts w:ascii="Source Code Pro for Powerline" w:eastAsiaTheme="minorEastAsia" w:hAnsi="Source Code Pro for Powerline" w:cs="Source Code Pro for Powerline"/>
-          <w:szCs w:val="22"/>
-          <w:lang w:val="de-DE" w:eastAsia="en-GB" w:bidi="ar-SA"/>
-        </w:rPr>
-        <w:t>praeferenzen</w:t>
-      </w:r>
-      <w:r>
-        <w:rPr>
-          <w:rFonts w:ascii="Source Code Pro for Powerline" w:eastAsiaTheme="minorEastAsia" w:hAnsi="Source Code Pro for Powerline" w:cs="Source Code Pro for Powerline"/>
-          <w:szCs w:val="22"/>
-          <w:lang w:val="de-DE" w:eastAsia="en-GB" w:bidi="ar-SA"/>
-        </w:rPr>
-        <w:t>2</w:t>
+        <w:t>python main</w:t>
+      </w:r>
+      <w:r>
+        <w:rPr>
+          <w:rFonts w:ascii="Source Code Pro for Powerline" w:eastAsiaTheme="minorEastAsia" w:hAnsi="Source Code Pro for Powerline" w:cs="Source Code Pro for Powerline"/>
+          <w:szCs w:val="22"/>
+          <w:lang w:val="de-DE" w:eastAsia="en-GB" w:bidi="ar-SA"/>
+        </w:rPr>
+        <w:t>1</w:t>
+      </w:r>
+      <w:r>
+        <w:rPr>
+          <w:rFonts w:ascii="Source Code Pro for Powerline" w:eastAsiaTheme="minorEastAsia" w:hAnsi="Source Code Pro for Powerline" w:cs="Source Code Pro for Powerline"/>
+          <w:szCs w:val="22"/>
+          <w:lang w:val="en-DE" w:eastAsia="en-GB" w:bidi="ar-SA"/>
+        </w:rPr>
+        <w:t xml:space="preserve">.py </w:t>
+      </w:r>
+      <w:r>
+        <w:rPr>
+          <w:rFonts w:ascii="Source Code Pro for Powerline" w:eastAsiaTheme="minorEastAsia" w:hAnsi="Source Code Pro for Powerline" w:cs="Source Code Pro for Powerline"/>
+          <w:szCs w:val="22"/>
+          <w:lang w:val="de-DE" w:eastAsia="en-GB" w:bidi="ar-SA"/>
+        </w:rPr>
+        <w:t>praeferenzen2</w:t>
       </w:r>
       <w:r>
         <w:rPr>
@@ -1125,8 +1456,8 @@
           <w:szCs w:val="20"/>
           <w:lang w:val="de-DE" w:eastAsia="en-GB" w:bidi="ar-SA"/>
         </w:rPr>
-        <w:pict w14:anchorId="48E6740E">
-          <v:rect id="_x0000_i1027" alt="" style="width:451.3pt;height:.05pt;mso-width-percent:0;mso-height-percent:0;mso-width-percent:0;mso-height-percent:0" o:hralign="center" o:hrstd="t" o:hr="t" fillcolor="#a0a0a0" stroked="f"/>
+        <w:pict w14:anchorId="779EAC2F">
+          <v:rect id="_x0000_i1032" alt="" style="width:451.3pt;height:.05pt;mso-width-percent:0;mso-height-percent:0;mso-width-percent:0;mso-height-percent:0" o:hralign="center" o:hrstd="t" o:hr="t" fillcolor="#a0a0a0" stroked="f"/>
         </w:pict>
       </w:r>
     </w:p>
@@ -1179,7 +1510,23 @@
           <w:szCs w:val="22"/>
           <w:lang w:val="en-DE" w:eastAsia="en-GB" w:bidi="ar-SA"/>
         </w:rPr>
-        <w:t xml:space="preserve">python main.py </w:t>
+        <w:t>python main</w:t>
+      </w:r>
+      <w:r>
+        <w:rPr>
+          <w:rFonts w:ascii="Source Code Pro for Powerline" w:eastAsiaTheme="minorEastAsia" w:hAnsi="Source Code Pro for Powerline" w:cs="Source Code Pro for Powerline"/>
+          <w:szCs w:val="22"/>
+          <w:lang w:val="de-DE" w:eastAsia="en-GB" w:bidi="ar-SA"/>
+        </w:rPr>
+        <w:t>1</w:t>
+      </w:r>
+      <w:r>
+        <w:rPr>
+          <w:rFonts w:ascii="Source Code Pro for Powerline" w:eastAsiaTheme="minorEastAsia" w:hAnsi="Source Code Pro for Powerline" w:cs="Source Code Pro for Powerline"/>
+          <w:szCs w:val="22"/>
+          <w:lang w:val="en-DE" w:eastAsia="en-GB" w:bidi="ar-SA"/>
+        </w:rPr>
+        <w:t xml:space="preserve">.py </w:t>
       </w:r>
       <w:r>
         <w:rPr>
@@ -1268,8 +1615,8 @@
           <w:szCs w:val="20"/>
           <w:lang w:val="de-DE" w:eastAsia="en-GB" w:bidi="ar-SA"/>
         </w:rPr>
-        <w:pict w14:anchorId="502C1D00">
-          <v:rect id="_x0000_i1026" alt="" style="width:451.3pt;height:.05pt;mso-width-percent:0;mso-height-percent:0;mso-width-percent:0;mso-height-percent:0" o:hralign="center" o:hrstd="t" o:hr="t" fillcolor="#a0a0a0" stroked="f"/>
+        <w:pict w14:anchorId="4F87010E">
+          <v:rect id="_x0000_i1031" alt="" style="width:451.3pt;height:.05pt;mso-width-percent:0;mso-height-percent:0;mso-width-percent:0;mso-height-percent:0" o:hralign="center" o:hrstd="t" o:hr="t" fillcolor="#a0a0a0" stroked="f"/>
         </w:pict>
       </w:r>
     </w:p>
@@ -1322,7 +1669,23 @@
           <w:szCs w:val="22"/>
           <w:lang w:val="en-DE" w:eastAsia="en-GB" w:bidi="ar-SA"/>
         </w:rPr>
-        <w:t xml:space="preserve">python main.py </w:t>
+        <w:t>python main</w:t>
+      </w:r>
+      <w:r>
+        <w:rPr>
+          <w:rFonts w:ascii="Source Code Pro for Powerline" w:eastAsiaTheme="minorEastAsia" w:hAnsi="Source Code Pro for Powerline" w:cs="Source Code Pro for Powerline"/>
+          <w:szCs w:val="22"/>
+          <w:lang w:val="de-DE" w:eastAsia="en-GB" w:bidi="ar-SA"/>
+        </w:rPr>
+        <w:t>1</w:t>
+      </w:r>
+      <w:r>
+        <w:rPr>
+          <w:rFonts w:ascii="Source Code Pro for Powerline" w:eastAsiaTheme="minorEastAsia" w:hAnsi="Source Code Pro for Powerline" w:cs="Source Code Pro for Powerline"/>
+          <w:szCs w:val="22"/>
+          <w:lang w:val="en-DE" w:eastAsia="en-GB" w:bidi="ar-SA"/>
+        </w:rPr>
+        <w:t xml:space="preserve">.py </w:t>
       </w:r>
       <w:r>
         <w:rPr>
@@ -1419,9 +1782,8 @@
           <w:szCs w:val="20"/>
           <w:lang w:val="de-DE" w:eastAsia="en-GB" w:bidi="ar-SA"/>
         </w:rPr>
-        <w:lastRenderedPageBreak/>
-        <w:pict w14:anchorId="0BE17199">
-          <v:rect id="_x0000_i1025" alt="" style="width:451.3pt;height:.05pt;mso-width-percent:0;mso-height-percent:0;mso-width-percent:0;mso-height-percent:0" o:hralign="center" o:hrstd="t" o:hr="t" fillcolor="#a0a0a0" stroked="f"/>
+        <w:pict w14:anchorId="06B98112">
+          <v:rect id="_x0000_i1030" alt="" style="width:451.3pt;height:.05pt;mso-width-percent:0;mso-height-percent:0;mso-width-percent:0;mso-height-percent:0" o:hralign="center" o:hrstd="t" o:hr="t" fillcolor="#a0a0a0" stroked="f"/>
         </w:pict>
       </w:r>
     </w:p>
@@ -1474,7 +1836,23 @@
           <w:szCs w:val="22"/>
           <w:lang w:val="en-DE" w:eastAsia="en-GB" w:bidi="ar-SA"/>
         </w:rPr>
-        <w:t xml:space="preserve">python main.py </w:t>
+        <w:t>python main</w:t>
+      </w:r>
+      <w:r>
+        <w:rPr>
+          <w:rFonts w:ascii="Source Code Pro for Powerline" w:eastAsiaTheme="minorEastAsia" w:hAnsi="Source Code Pro for Powerline" w:cs="Source Code Pro for Powerline"/>
+          <w:szCs w:val="22"/>
+          <w:lang w:val="de-DE" w:eastAsia="en-GB" w:bidi="ar-SA"/>
+        </w:rPr>
+        <w:t>1</w:t>
+      </w:r>
+      <w:r>
+        <w:rPr>
+          <w:rFonts w:ascii="Source Code Pro for Powerline" w:eastAsiaTheme="minorEastAsia" w:hAnsi="Source Code Pro for Powerline" w:cs="Source Code Pro for Powerline"/>
+          <w:szCs w:val="22"/>
+          <w:lang w:val="en-DE" w:eastAsia="en-GB" w:bidi="ar-SA"/>
+        </w:rPr>
+        <w:t xml:space="preserve">.py </w:t>
       </w:r>
       <w:r>
         <w:rPr>
@@ -1566,22 +1944,923 @@
     <w:p>
       <w:pPr>
         <w:pStyle w:val="Heading1"/>
-        <w:rPr>
-          <w:rFonts w:ascii="Monaco" w:eastAsiaTheme="minorEastAsia" w:hAnsi="Monaco" w:cs="Monaco"/>
-          <w:color w:val="auto"/>
-          <w:sz w:val="16"/>
-          <w:szCs w:val="16"/>
+        <w:ind w:left="0"/>
+        <w:rPr>
           <w:lang w:val="de-DE"/>
         </w:rPr>
       </w:pPr>
-      <w:bookmarkStart w:id="3" w:name="_Toc88421695"/>
+      <w:bookmarkStart w:id="4" w:name="_Toc88490495"/>
+      <w:r>
+        <w:t>Beispiele</w:t>
+      </w:r>
       <w:r>
         <w:rPr>
           <w:lang w:val="de-DE"/>
         </w:rPr>
+        <w:t xml:space="preserve"> </w:t>
+      </w:r>
+      <w:r>
+        <w:rPr>
+          <w:lang w:val="de-DE"/>
+        </w:rPr>
+        <w:t>2</w:t>
+      </w:r>
+      <w:bookmarkEnd w:id="4"/>
+    </w:p>
+    <w:p>
+      <w:pPr>
+        <w:tabs>
+          <w:tab w:val="left" w:pos="560"/>
+          <w:tab w:val="left" w:pos="1120"/>
+          <w:tab w:val="left" w:pos="1680"/>
+          <w:tab w:val="left" w:pos="2240"/>
+          <w:tab w:val="left" w:pos="2800"/>
+          <w:tab w:val="left" w:pos="3360"/>
+          <w:tab w:val="left" w:pos="3920"/>
+          <w:tab w:val="left" w:pos="4480"/>
+          <w:tab w:val="left" w:pos="5040"/>
+          <w:tab w:val="left" w:pos="5600"/>
+          <w:tab w:val="left" w:pos="6160"/>
+          <w:tab w:val="left" w:pos="6720"/>
+        </w:tabs>
+        <w:autoSpaceDE w:val="0"/>
+        <w:autoSpaceDN w:val="0"/>
+        <w:adjustRightInd w:val="0"/>
+        <w:spacing w:after="0" w:line="240" w:lineRule="auto"/>
+        <w:rPr>
+          <w:rFonts w:ascii="Source Code Pro for Powerline" w:eastAsiaTheme="minorEastAsia" w:hAnsi="Source Code Pro for Powerline" w:cs="Source Code Pro for Powerline"/>
+          <w:szCs w:val="22"/>
+          <w:lang w:val="en-DE" w:eastAsia="en-GB" w:bidi="ar-SA"/>
+        </w:rPr>
+      </w:pPr>
+      <w:r>
+        <w:rPr>
+          <w:rFonts w:ascii="Source Code Pro for Powerline" w:eastAsiaTheme="minorEastAsia" w:hAnsi="Source Code Pro for Powerline" w:cs="Source Code Pro for Powerline"/>
+          <w:color w:val="0000A3"/>
+          <w:szCs w:val="22"/>
+          <w:lang w:val="de-DE" w:eastAsia="en-GB" w:bidi="ar-SA"/>
+        </w:rPr>
+        <w:t>&gt;</w:t>
+      </w:r>
+      <w:r>
+        <w:rPr>
+          <w:rFonts w:ascii="Source Code Pro for Powerline" w:eastAsiaTheme="minorEastAsia" w:hAnsi="Source Code Pro for Powerline" w:cs="Source Code Pro for Powerline"/>
+          <w:szCs w:val="22"/>
+          <w:lang w:val="de-DE" w:eastAsia="en-GB" w:bidi="ar-SA"/>
+        </w:rPr>
+        <w:t xml:space="preserve"> </w:t>
+      </w:r>
+      <w:r>
+        <w:rPr>
+          <w:rFonts w:ascii="Source Code Pro for Powerline" w:eastAsiaTheme="minorEastAsia" w:hAnsi="Source Code Pro for Powerline" w:cs="Source Code Pro for Powerline"/>
+          <w:szCs w:val="22"/>
+          <w:lang w:val="en-DE" w:eastAsia="en-GB" w:bidi="ar-SA"/>
+        </w:rPr>
+        <w:t>python main</w:t>
+      </w:r>
+      <w:r>
+        <w:rPr>
+          <w:rFonts w:ascii="Source Code Pro for Powerline" w:eastAsiaTheme="minorEastAsia" w:hAnsi="Source Code Pro for Powerline" w:cs="Source Code Pro for Powerline"/>
+          <w:szCs w:val="22"/>
+          <w:lang w:val="de-DE" w:eastAsia="en-GB" w:bidi="ar-SA"/>
+        </w:rPr>
+        <w:t>2</w:t>
+      </w:r>
+      <w:r>
+        <w:rPr>
+          <w:rFonts w:ascii="Source Code Pro for Powerline" w:eastAsiaTheme="minorEastAsia" w:hAnsi="Source Code Pro for Powerline" w:cs="Source Code Pro for Powerline"/>
+          <w:szCs w:val="22"/>
+          <w:lang w:val="en-DE" w:eastAsia="en-GB" w:bidi="ar-SA"/>
+        </w:rPr>
+        <w:t xml:space="preserve">.py </w:t>
+      </w:r>
+      <w:r>
+        <w:rPr>
+          <w:rFonts w:ascii="Source Code Pro for Powerline" w:eastAsiaTheme="minorEastAsia" w:hAnsi="Source Code Pro for Powerline" w:cs="Source Code Pro for Powerline"/>
+          <w:szCs w:val="22"/>
+          <w:lang w:val="de-DE" w:eastAsia="en-GB" w:bidi="ar-SA"/>
+        </w:rPr>
+        <w:t>praeferenzen0</w:t>
+      </w:r>
+      <w:r>
+        <w:rPr>
+          <w:rFonts w:ascii="Source Code Pro for Powerline" w:eastAsiaTheme="minorEastAsia" w:hAnsi="Source Code Pro for Powerline" w:cs="Source Code Pro for Powerline"/>
+          <w:szCs w:val="22"/>
+          <w:lang w:val="en-DE" w:eastAsia="en-GB" w:bidi="ar-SA"/>
+        </w:rPr>
+        <w:t>.txt</w:t>
+      </w:r>
+    </w:p>
+    <w:p>
+      <w:pPr>
+        <w:tabs>
+          <w:tab w:val="left" w:pos="560"/>
+          <w:tab w:val="left" w:pos="1120"/>
+          <w:tab w:val="left" w:pos="1680"/>
+          <w:tab w:val="left" w:pos="2240"/>
+          <w:tab w:val="left" w:pos="2800"/>
+          <w:tab w:val="left" w:pos="3360"/>
+          <w:tab w:val="left" w:pos="3920"/>
+          <w:tab w:val="left" w:pos="4480"/>
+          <w:tab w:val="left" w:pos="5040"/>
+          <w:tab w:val="left" w:pos="5600"/>
+          <w:tab w:val="left" w:pos="6160"/>
+          <w:tab w:val="left" w:pos="6720"/>
+        </w:tabs>
+        <w:autoSpaceDE w:val="0"/>
+        <w:autoSpaceDN w:val="0"/>
+        <w:adjustRightInd w:val="0"/>
+        <w:spacing w:after="0" w:line="240" w:lineRule="auto"/>
+        <w:rPr>
+          <w:rFonts w:ascii="Source Code Pro for Powerline" w:eastAsiaTheme="minorEastAsia" w:hAnsi="Source Code Pro for Powerline" w:cs="Source Code Pro for Powerline"/>
+          <w:szCs w:val="22"/>
+          <w:lang w:val="de-DE" w:eastAsia="en-GB" w:bidi="ar-SA"/>
+        </w:rPr>
+      </w:pPr>
+      <w:r>
+        <w:rPr>
+          <w:rFonts w:ascii="Source Code Pro for Powerline" w:eastAsiaTheme="minorEastAsia" w:hAnsi="Source Code Pro for Powerline" w:cs="Source Code Pro for Powerline"/>
+          <w:szCs w:val="22"/>
+          <w:lang w:val="de-DE" w:eastAsia="en-GB" w:bidi="ar-SA"/>
+        </w:rPr>
+        <w:t>Für den 6. Termin müssen 2 Einträge verändert werden.</w:t>
+      </w:r>
+    </w:p>
+    <w:p>
+      <w:pPr>
+        <w:tabs>
+          <w:tab w:val="left" w:pos="560"/>
+          <w:tab w:val="left" w:pos="1120"/>
+          <w:tab w:val="left" w:pos="1680"/>
+          <w:tab w:val="left" w:pos="2240"/>
+          <w:tab w:val="left" w:pos="2800"/>
+          <w:tab w:val="left" w:pos="3360"/>
+          <w:tab w:val="left" w:pos="3920"/>
+          <w:tab w:val="left" w:pos="4480"/>
+          <w:tab w:val="left" w:pos="5040"/>
+          <w:tab w:val="left" w:pos="5600"/>
+          <w:tab w:val="left" w:pos="6160"/>
+          <w:tab w:val="left" w:pos="6720"/>
+        </w:tabs>
+        <w:autoSpaceDE w:val="0"/>
+        <w:autoSpaceDN w:val="0"/>
+        <w:adjustRightInd w:val="0"/>
+        <w:spacing w:after="0" w:line="240" w:lineRule="auto"/>
+        <w:rPr>
+          <w:rFonts w:ascii="Source Code Pro for Powerline" w:eastAsiaTheme="minorEastAsia" w:hAnsi="Source Code Pro for Powerline" w:cs="Source Code Pro for Powerline"/>
+          <w:sz w:val="20"/>
+          <w:szCs w:val="20"/>
+          <w:lang w:val="de-DE" w:eastAsia="en-GB" w:bidi="ar-SA"/>
+        </w:rPr>
+      </w:pPr>
+      <w:r>
+        <w:rPr>
+          <w:rFonts w:ascii="Source Code Pro for Powerline" w:eastAsiaTheme="minorEastAsia" w:hAnsi="Source Code Pro for Powerline" w:cs="Source Code Pro for Powerline"/>
+          <w:noProof/>
+          <w:szCs w:val="22"/>
+          <w:lang w:val="de-DE" w:eastAsia="en-GB" w:bidi="ar-SA"/>
+        </w:rPr>
+        <w:pict w14:anchorId="0FA5F13F">
+          <v:rect id="_x0000_i1029" alt="" style="width:451.3pt;height:.05pt;mso-width-percent:0;mso-height-percent:0;mso-width-percent:0;mso-height-percent:0" o:hralign="center" o:hrstd="t" o:hr="t" fillcolor="#a0a0a0" stroked="f"/>
+        </w:pict>
+      </w:r>
+    </w:p>
+    <w:p>
+      <w:pPr>
+        <w:tabs>
+          <w:tab w:val="left" w:pos="560"/>
+          <w:tab w:val="left" w:pos="1120"/>
+          <w:tab w:val="left" w:pos="1680"/>
+          <w:tab w:val="left" w:pos="2240"/>
+          <w:tab w:val="left" w:pos="2800"/>
+          <w:tab w:val="left" w:pos="3360"/>
+          <w:tab w:val="left" w:pos="3920"/>
+          <w:tab w:val="left" w:pos="4480"/>
+          <w:tab w:val="left" w:pos="5040"/>
+          <w:tab w:val="left" w:pos="5600"/>
+          <w:tab w:val="left" w:pos="6160"/>
+          <w:tab w:val="left" w:pos="6720"/>
+        </w:tabs>
+        <w:autoSpaceDE w:val="0"/>
+        <w:autoSpaceDN w:val="0"/>
+        <w:adjustRightInd w:val="0"/>
+        <w:spacing w:after="0" w:line="240" w:lineRule="auto"/>
+        <w:rPr>
+          <w:rFonts w:ascii="Source Code Pro for Powerline" w:eastAsiaTheme="minorEastAsia" w:hAnsi="Source Code Pro for Powerline" w:cs="Source Code Pro for Powerline"/>
+          <w:szCs w:val="22"/>
+          <w:lang w:val="en-DE" w:eastAsia="en-GB" w:bidi="ar-SA"/>
+        </w:rPr>
+      </w:pPr>
+      <w:r>
+        <w:rPr>
+          <w:rFonts w:ascii="Source Code Pro for Powerline" w:eastAsiaTheme="minorEastAsia" w:hAnsi="Source Code Pro for Powerline" w:cs="Source Code Pro for Powerline"/>
+          <w:color w:val="0000A3"/>
+          <w:szCs w:val="22"/>
+          <w:lang w:val="de-DE" w:eastAsia="en-GB" w:bidi="ar-SA"/>
+        </w:rPr>
+        <w:t>&gt;</w:t>
+      </w:r>
+      <w:r>
+        <w:rPr>
+          <w:rFonts w:ascii="Source Code Pro for Powerline" w:eastAsiaTheme="minorEastAsia" w:hAnsi="Source Code Pro for Powerline" w:cs="Source Code Pro for Powerline"/>
+          <w:szCs w:val="22"/>
+          <w:lang w:val="de-DE" w:eastAsia="en-GB" w:bidi="ar-SA"/>
+        </w:rPr>
+        <w:t xml:space="preserve"> </w:t>
+      </w:r>
+      <w:r>
+        <w:rPr>
+          <w:rFonts w:ascii="Source Code Pro for Powerline" w:eastAsiaTheme="minorEastAsia" w:hAnsi="Source Code Pro for Powerline" w:cs="Source Code Pro for Powerline"/>
+          <w:szCs w:val="22"/>
+          <w:lang w:val="en-DE" w:eastAsia="en-GB" w:bidi="ar-SA"/>
+        </w:rPr>
+        <w:t>python main</w:t>
+      </w:r>
+      <w:r>
+        <w:rPr>
+          <w:rFonts w:ascii="Source Code Pro for Powerline" w:eastAsiaTheme="minorEastAsia" w:hAnsi="Source Code Pro for Powerline" w:cs="Source Code Pro for Powerline"/>
+          <w:szCs w:val="22"/>
+          <w:lang w:val="de-DE" w:eastAsia="en-GB" w:bidi="ar-SA"/>
+        </w:rPr>
+        <w:t>2</w:t>
+      </w:r>
+      <w:r>
+        <w:rPr>
+          <w:rFonts w:ascii="Source Code Pro for Powerline" w:eastAsiaTheme="minorEastAsia" w:hAnsi="Source Code Pro for Powerline" w:cs="Source Code Pro for Powerline"/>
+          <w:szCs w:val="22"/>
+          <w:lang w:val="en-DE" w:eastAsia="en-GB" w:bidi="ar-SA"/>
+        </w:rPr>
+        <w:t xml:space="preserve">.py </w:t>
+      </w:r>
+      <w:r>
+        <w:rPr>
+          <w:rFonts w:ascii="Source Code Pro for Powerline" w:eastAsiaTheme="minorEastAsia" w:hAnsi="Source Code Pro for Powerline" w:cs="Source Code Pro for Powerline"/>
+          <w:szCs w:val="22"/>
+          <w:lang w:val="de-DE" w:eastAsia="en-GB" w:bidi="ar-SA"/>
+        </w:rPr>
+        <w:t>praeferenzen1</w:t>
+      </w:r>
+      <w:r>
+        <w:rPr>
+          <w:rFonts w:ascii="Source Code Pro for Powerline" w:eastAsiaTheme="minorEastAsia" w:hAnsi="Source Code Pro for Powerline" w:cs="Source Code Pro for Powerline"/>
+          <w:szCs w:val="22"/>
+          <w:lang w:val="en-DE" w:eastAsia="en-GB" w:bidi="ar-SA"/>
+        </w:rPr>
+        <w:t>.txt</w:t>
+      </w:r>
+    </w:p>
+    <w:p>
+      <w:pPr>
+        <w:tabs>
+          <w:tab w:val="left" w:pos="560"/>
+          <w:tab w:val="left" w:pos="1120"/>
+          <w:tab w:val="left" w:pos="1680"/>
+          <w:tab w:val="left" w:pos="2240"/>
+          <w:tab w:val="left" w:pos="2800"/>
+          <w:tab w:val="left" w:pos="3360"/>
+          <w:tab w:val="left" w:pos="3920"/>
+          <w:tab w:val="left" w:pos="4480"/>
+          <w:tab w:val="left" w:pos="5040"/>
+          <w:tab w:val="left" w:pos="5600"/>
+          <w:tab w:val="left" w:pos="6160"/>
+          <w:tab w:val="left" w:pos="6720"/>
+        </w:tabs>
+        <w:autoSpaceDE w:val="0"/>
+        <w:autoSpaceDN w:val="0"/>
+        <w:adjustRightInd w:val="0"/>
+        <w:spacing w:after="0" w:line="240" w:lineRule="auto"/>
+        <w:rPr>
+          <w:rFonts w:ascii="Source Code Pro for Powerline" w:eastAsiaTheme="minorEastAsia" w:hAnsi="Source Code Pro for Powerline" w:cs="Source Code Pro for Powerline"/>
+          <w:sz w:val="20"/>
+          <w:szCs w:val="20"/>
+          <w:lang w:val="de-DE" w:eastAsia="en-GB" w:bidi="ar-SA"/>
+        </w:rPr>
+      </w:pPr>
+      <w:r>
+        <w:rPr>
+          <w:rFonts w:ascii="Source Code Pro for Powerline" w:eastAsiaTheme="minorEastAsia" w:hAnsi="Source Code Pro for Powerline" w:cs="Source Code Pro for Powerline"/>
+          <w:szCs w:val="22"/>
+          <w:lang w:val="de-DE" w:eastAsia="en-GB" w:bidi="ar-SA"/>
+        </w:rPr>
+        <w:t>Für den 2. Termin muss 1 Eintrag verändert werden.</w:t>
+      </w:r>
+      <w:r>
+        <w:rPr>
+          <w:rFonts w:ascii="Source Code Pro for Powerline" w:eastAsiaTheme="minorEastAsia" w:hAnsi="Source Code Pro for Powerline" w:cs="Source Code Pro for Powerline"/>
+          <w:noProof/>
+          <w:sz w:val="20"/>
+          <w:szCs w:val="20"/>
+          <w:lang w:val="de-DE" w:eastAsia="en-GB" w:bidi="ar-SA"/>
+        </w:rPr>
+        <w:pict w14:anchorId="55A3FABE">
+          <v:rect id="_x0000_i1028" alt="" style="width:451.3pt;height:.05pt;mso-width-percent:0;mso-height-percent:0;mso-width-percent:0;mso-height-percent:0" o:hralign="center" o:hrstd="t" o:hr="t" fillcolor="#a0a0a0" stroked="f"/>
+        </w:pict>
+      </w:r>
+    </w:p>
+    <w:p>
+      <w:pPr>
+        <w:tabs>
+          <w:tab w:val="left" w:pos="560"/>
+          <w:tab w:val="left" w:pos="1120"/>
+          <w:tab w:val="left" w:pos="1680"/>
+          <w:tab w:val="left" w:pos="2240"/>
+          <w:tab w:val="left" w:pos="2800"/>
+          <w:tab w:val="left" w:pos="3360"/>
+          <w:tab w:val="left" w:pos="3920"/>
+          <w:tab w:val="left" w:pos="4480"/>
+          <w:tab w:val="left" w:pos="5040"/>
+          <w:tab w:val="left" w:pos="5600"/>
+          <w:tab w:val="left" w:pos="6160"/>
+          <w:tab w:val="left" w:pos="6720"/>
+        </w:tabs>
+        <w:autoSpaceDE w:val="0"/>
+        <w:autoSpaceDN w:val="0"/>
+        <w:adjustRightInd w:val="0"/>
+        <w:spacing w:after="0" w:line="240" w:lineRule="auto"/>
+        <w:rPr>
+          <w:rFonts w:ascii="Source Code Pro for Powerline" w:eastAsiaTheme="minorEastAsia" w:hAnsi="Source Code Pro for Powerline" w:cs="Source Code Pro for Powerline"/>
+          <w:szCs w:val="22"/>
+          <w:lang w:val="en-DE" w:eastAsia="en-GB" w:bidi="ar-SA"/>
+        </w:rPr>
+      </w:pPr>
+      <w:r>
+        <w:rPr>
+          <w:rFonts w:ascii="Source Code Pro for Powerline" w:eastAsiaTheme="minorEastAsia" w:hAnsi="Source Code Pro for Powerline" w:cs="Source Code Pro for Powerline"/>
+          <w:color w:val="0000A3"/>
+          <w:szCs w:val="22"/>
+          <w:lang w:val="de-DE" w:eastAsia="en-GB" w:bidi="ar-SA"/>
+        </w:rPr>
+        <w:t>&gt;</w:t>
+      </w:r>
+      <w:r>
+        <w:rPr>
+          <w:rFonts w:ascii="Source Code Pro for Powerline" w:eastAsiaTheme="minorEastAsia" w:hAnsi="Source Code Pro for Powerline" w:cs="Source Code Pro for Powerline"/>
+          <w:szCs w:val="22"/>
+          <w:lang w:val="de-DE" w:eastAsia="en-GB" w:bidi="ar-SA"/>
+        </w:rPr>
+        <w:t xml:space="preserve"> </w:t>
+      </w:r>
+      <w:r>
+        <w:rPr>
+          <w:rFonts w:ascii="Source Code Pro for Powerline" w:eastAsiaTheme="minorEastAsia" w:hAnsi="Source Code Pro for Powerline" w:cs="Source Code Pro for Powerline"/>
+          <w:szCs w:val="22"/>
+          <w:lang w:val="en-DE" w:eastAsia="en-GB" w:bidi="ar-SA"/>
+        </w:rPr>
+        <w:t>python main</w:t>
+      </w:r>
+      <w:r>
+        <w:rPr>
+          <w:rFonts w:ascii="Source Code Pro for Powerline" w:eastAsiaTheme="minorEastAsia" w:hAnsi="Source Code Pro for Powerline" w:cs="Source Code Pro for Powerline"/>
+          <w:szCs w:val="22"/>
+          <w:lang w:val="de-DE" w:eastAsia="en-GB" w:bidi="ar-SA"/>
+        </w:rPr>
+        <w:t>2</w:t>
+      </w:r>
+      <w:r>
+        <w:rPr>
+          <w:rFonts w:ascii="Source Code Pro for Powerline" w:eastAsiaTheme="minorEastAsia" w:hAnsi="Source Code Pro for Powerline" w:cs="Source Code Pro for Powerline"/>
+          <w:szCs w:val="22"/>
+          <w:lang w:val="en-DE" w:eastAsia="en-GB" w:bidi="ar-SA"/>
+        </w:rPr>
+        <w:t xml:space="preserve">.py </w:t>
+      </w:r>
+      <w:r>
+        <w:rPr>
+          <w:rFonts w:ascii="Source Code Pro for Powerline" w:eastAsiaTheme="minorEastAsia" w:hAnsi="Source Code Pro for Powerline" w:cs="Source Code Pro for Powerline"/>
+          <w:szCs w:val="22"/>
+          <w:lang w:val="de-DE" w:eastAsia="en-GB" w:bidi="ar-SA"/>
+        </w:rPr>
+        <w:t>praeferenzen2</w:t>
+      </w:r>
+      <w:r>
+        <w:rPr>
+          <w:rFonts w:ascii="Source Code Pro for Powerline" w:eastAsiaTheme="minorEastAsia" w:hAnsi="Source Code Pro for Powerline" w:cs="Source Code Pro for Powerline"/>
+          <w:szCs w:val="22"/>
+          <w:lang w:val="en-DE" w:eastAsia="en-GB" w:bidi="ar-SA"/>
+        </w:rPr>
+        <w:t>.txt</w:t>
+      </w:r>
+    </w:p>
+    <w:p>
+      <w:pPr>
+        <w:tabs>
+          <w:tab w:val="left" w:pos="560"/>
+          <w:tab w:val="left" w:pos="1120"/>
+          <w:tab w:val="left" w:pos="1680"/>
+          <w:tab w:val="left" w:pos="2240"/>
+          <w:tab w:val="left" w:pos="2800"/>
+          <w:tab w:val="left" w:pos="3360"/>
+          <w:tab w:val="left" w:pos="3920"/>
+          <w:tab w:val="left" w:pos="4480"/>
+          <w:tab w:val="left" w:pos="5040"/>
+          <w:tab w:val="left" w:pos="5600"/>
+          <w:tab w:val="left" w:pos="6160"/>
+          <w:tab w:val="left" w:pos="6720"/>
+        </w:tabs>
+        <w:autoSpaceDE w:val="0"/>
+        <w:autoSpaceDN w:val="0"/>
+        <w:adjustRightInd w:val="0"/>
+        <w:spacing w:after="0" w:line="240" w:lineRule="auto"/>
+        <w:rPr>
+          <w:rFonts w:ascii="Source Code Pro for Powerline" w:eastAsiaTheme="minorEastAsia" w:hAnsi="Source Code Pro for Powerline" w:cs="Source Code Pro for Powerline"/>
+          <w:szCs w:val="22"/>
+          <w:lang w:val="de-DE" w:eastAsia="en-GB" w:bidi="ar-SA"/>
+        </w:rPr>
+      </w:pPr>
+      <w:r>
+        <w:rPr>
+          <w:rFonts w:ascii="Source Code Pro for Powerline" w:eastAsiaTheme="minorEastAsia" w:hAnsi="Source Code Pro for Powerline" w:cs="Source Code Pro for Powerline"/>
+          <w:szCs w:val="22"/>
+          <w:lang w:val="de-DE" w:eastAsia="en-GB" w:bidi="ar-SA"/>
+        </w:rPr>
+        <w:t>Für den 4. Termin müssen 0 Einträge verändert werden.</w:t>
+      </w:r>
+    </w:p>
+    <w:p>
+      <w:pPr>
+        <w:tabs>
+          <w:tab w:val="left" w:pos="560"/>
+          <w:tab w:val="left" w:pos="1120"/>
+          <w:tab w:val="left" w:pos="1680"/>
+          <w:tab w:val="left" w:pos="2240"/>
+          <w:tab w:val="left" w:pos="2800"/>
+          <w:tab w:val="left" w:pos="3360"/>
+          <w:tab w:val="left" w:pos="3920"/>
+          <w:tab w:val="left" w:pos="4480"/>
+          <w:tab w:val="left" w:pos="5040"/>
+          <w:tab w:val="left" w:pos="5600"/>
+          <w:tab w:val="left" w:pos="6160"/>
+          <w:tab w:val="left" w:pos="6720"/>
+        </w:tabs>
+        <w:autoSpaceDE w:val="0"/>
+        <w:autoSpaceDN w:val="0"/>
+        <w:adjustRightInd w:val="0"/>
+        <w:spacing w:after="0" w:line="240" w:lineRule="auto"/>
+        <w:rPr>
+          <w:rFonts w:ascii="Source Code Pro for Powerline" w:eastAsiaTheme="minorEastAsia" w:hAnsi="Source Code Pro for Powerline" w:cs="Source Code Pro for Powerline"/>
+          <w:sz w:val="20"/>
+          <w:szCs w:val="20"/>
+          <w:lang w:val="de-DE" w:eastAsia="en-GB" w:bidi="ar-SA"/>
+        </w:rPr>
+      </w:pPr>
+      <w:r>
+        <w:rPr>
+          <w:rFonts w:ascii="Source Code Pro for Powerline" w:eastAsiaTheme="minorEastAsia" w:hAnsi="Source Code Pro for Powerline" w:cs="Source Code Pro for Powerline"/>
+          <w:noProof/>
+          <w:sz w:val="20"/>
+          <w:szCs w:val="20"/>
+          <w:lang w:val="de-DE" w:eastAsia="en-GB" w:bidi="ar-SA"/>
+        </w:rPr>
+        <w:pict w14:anchorId="6FCD7706">
+          <v:rect id="_x0000_i1027" alt="" style="width:451.3pt;height:.05pt;mso-width-percent:0;mso-height-percent:0;mso-width-percent:0;mso-height-percent:0" o:hralign="center" o:hrstd="t" o:hr="t" fillcolor="#a0a0a0" stroked="f"/>
+        </w:pict>
+      </w:r>
+    </w:p>
+    <w:p>
+      <w:pPr>
+        <w:tabs>
+          <w:tab w:val="left" w:pos="560"/>
+          <w:tab w:val="left" w:pos="1120"/>
+          <w:tab w:val="left" w:pos="1680"/>
+          <w:tab w:val="left" w:pos="2240"/>
+          <w:tab w:val="left" w:pos="2800"/>
+          <w:tab w:val="left" w:pos="3360"/>
+          <w:tab w:val="left" w:pos="3920"/>
+          <w:tab w:val="left" w:pos="4480"/>
+          <w:tab w:val="left" w:pos="5040"/>
+          <w:tab w:val="left" w:pos="5600"/>
+          <w:tab w:val="left" w:pos="6160"/>
+          <w:tab w:val="left" w:pos="6720"/>
+        </w:tabs>
+        <w:autoSpaceDE w:val="0"/>
+        <w:autoSpaceDN w:val="0"/>
+        <w:adjustRightInd w:val="0"/>
+        <w:spacing w:after="0" w:line="240" w:lineRule="auto"/>
+        <w:rPr>
+          <w:rFonts w:ascii="Source Code Pro for Powerline" w:eastAsiaTheme="minorEastAsia" w:hAnsi="Source Code Pro for Powerline" w:cs="Source Code Pro for Powerline"/>
+          <w:szCs w:val="22"/>
+          <w:lang w:val="en-DE" w:eastAsia="en-GB" w:bidi="ar-SA"/>
+        </w:rPr>
+      </w:pPr>
+      <w:r>
+        <w:rPr>
+          <w:rFonts w:ascii="Source Code Pro for Powerline" w:eastAsiaTheme="minorEastAsia" w:hAnsi="Source Code Pro for Powerline" w:cs="Source Code Pro for Powerline"/>
+          <w:color w:val="0000A3"/>
+          <w:szCs w:val="22"/>
+          <w:lang w:val="de-DE" w:eastAsia="en-GB" w:bidi="ar-SA"/>
+        </w:rPr>
+        <w:t>&gt;</w:t>
+      </w:r>
+      <w:r>
+        <w:rPr>
+          <w:rFonts w:ascii="Source Code Pro for Powerline" w:eastAsiaTheme="minorEastAsia" w:hAnsi="Source Code Pro for Powerline" w:cs="Source Code Pro for Powerline"/>
+          <w:szCs w:val="22"/>
+          <w:lang w:val="de-DE" w:eastAsia="en-GB" w:bidi="ar-SA"/>
+        </w:rPr>
+        <w:t xml:space="preserve"> </w:t>
+      </w:r>
+      <w:r>
+        <w:rPr>
+          <w:rFonts w:ascii="Source Code Pro for Powerline" w:eastAsiaTheme="minorEastAsia" w:hAnsi="Source Code Pro for Powerline" w:cs="Source Code Pro for Powerline"/>
+          <w:szCs w:val="22"/>
+          <w:lang w:val="en-DE" w:eastAsia="en-GB" w:bidi="ar-SA"/>
+        </w:rPr>
+        <w:t>python main</w:t>
+      </w:r>
+      <w:r>
+        <w:rPr>
+          <w:rFonts w:ascii="Source Code Pro for Powerline" w:eastAsiaTheme="minorEastAsia" w:hAnsi="Source Code Pro for Powerline" w:cs="Source Code Pro for Powerline"/>
+          <w:szCs w:val="22"/>
+          <w:lang w:val="de-DE" w:eastAsia="en-GB" w:bidi="ar-SA"/>
+        </w:rPr>
+        <w:t>2</w:t>
+      </w:r>
+      <w:r>
+        <w:rPr>
+          <w:rFonts w:ascii="Source Code Pro for Powerline" w:eastAsiaTheme="minorEastAsia" w:hAnsi="Source Code Pro for Powerline" w:cs="Source Code Pro for Powerline"/>
+          <w:szCs w:val="22"/>
+          <w:lang w:val="en-DE" w:eastAsia="en-GB" w:bidi="ar-SA"/>
+        </w:rPr>
+        <w:t xml:space="preserve">.py </w:t>
+      </w:r>
+      <w:r>
+        <w:rPr>
+          <w:rFonts w:ascii="Source Code Pro for Powerline" w:eastAsiaTheme="minorEastAsia" w:hAnsi="Source Code Pro for Powerline" w:cs="Source Code Pro for Powerline"/>
+          <w:szCs w:val="22"/>
+          <w:lang w:val="de-DE" w:eastAsia="en-GB" w:bidi="ar-SA"/>
+        </w:rPr>
+        <w:t>praeferenzen3</w:t>
+      </w:r>
+      <w:r>
+        <w:rPr>
+          <w:rFonts w:ascii="Source Code Pro for Powerline" w:eastAsiaTheme="minorEastAsia" w:hAnsi="Source Code Pro for Powerline" w:cs="Source Code Pro for Powerline"/>
+          <w:szCs w:val="22"/>
+          <w:lang w:val="en-DE" w:eastAsia="en-GB" w:bidi="ar-SA"/>
+        </w:rPr>
+        <w:t>.txt</w:t>
+      </w:r>
+    </w:p>
+    <w:p>
+      <w:pPr>
+        <w:tabs>
+          <w:tab w:val="left" w:pos="560"/>
+          <w:tab w:val="left" w:pos="1120"/>
+          <w:tab w:val="left" w:pos="1680"/>
+          <w:tab w:val="left" w:pos="2240"/>
+          <w:tab w:val="left" w:pos="2800"/>
+          <w:tab w:val="left" w:pos="3360"/>
+          <w:tab w:val="left" w:pos="3920"/>
+          <w:tab w:val="left" w:pos="4480"/>
+          <w:tab w:val="left" w:pos="5040"/>
+          <w:tab w:val="left" w:pos="5600"/>
+          <w:tab w:val="left" w:pos="6160"/>
+          <w:tab w:val="left" w:pos="6720"/>
+        </w:tabs>
+        <w:autoSpaceDE w:val="0"/>
+        <w:autoSpaceDN w:val="0"/>
+        <w:adjustRightInd w:val="0"/>
+        <w:spacing w:after="0" w:line="240" w:lineRule="auto"/>
+        <w:rPr>
+          <w:rFonts w:ascii="Source Code Pro for Powerline" w:eastAsiaTheme="minorEastAsia" w:hAnsi="Source Code Pro for Powerline" w:cs="Source Code Pro for Powerline"/>
+          <w:sz w:val="20"/>
+          <w:szCs w:val="20"/>
+          <w:lang w:val="de-DE" w:eastAsia="en-GB" w:bidi="ar-SA"/>
+        </w:rPr>
+      </w:pPr>
+      <w:r>
+        <w:rPr>
+          <w:rFonts w:ascii="Source Code Pro for Powerline" w:eastAsiaTheme="minorEastAsia" w:hAnsi="Source Code Pro for Powerline" w:cs="Source Code Pro for Powerline"/>
+          <w:szCs w:val="22"/>
+          <w:lang w:val="de-DE" w:eastAsia="en-GB" w:bidi="ar-SA"/>
+        </w:rPr>
+        <w:t>Für den 18. Termin müssen 7 Einträge verändert werden.</w:t>
+      </w:r>
+      <w:r>
+        <w:rPr>
+          <w:rFonts w:ascii="Source Code Pro for Powerline" w:eastAsiaTheme="minorEastAsia" w:hAnsi="Source Code Pro for Powerline" w:cs="Source Code Pro for Powerline"/>
+          <w:noProof/>
+          <w:sz w:val="20"/>
+          <w:szCs w:val="20"/>
+          <w:lang w:val="de-DE" w:eastAsia="en-GB" w:bidi="ar-SA"/>
+        </w:rPr>
+        <w:pict w14:anchorId="3D23F045">
+          <v:rect id="_x0000_i1026" alt="" style="width:451.3pt;height:.05pt;mso-width-percent:0;mso-height-percent:0;mso-width-percent:0;mso-height-percent:0" o:hralign="center" o:hrstd="t" o:hr="t" fillcolor="#a0a0a0" stroked="f"/>
+        </w:pict>
+      </w:r>
+    </w:p>
+    <w:p>
+      <w:pPr>
+        <w:tabs>
+          <w:tab w:val="left" w:pos="560"/>
+          <w:tab w:val="left" w:pos="1120"/>
+          <w:tab w:val="left" w:pos="1680"/>
+          <w:tab w:val="left" w:pos="2240"/>
+          <w:tab w:val="left" w:pos="2800"/>
+          <w:tab w:val="left" w:pos="3360"/>
+          <w:tab w:val="left" w:pos="3920"/>
+          <w:tab w:val="left" w:pos="4480"/>
+          <w:tab w:val="left" w:pos="5040"/>
+          <w:tab w:val="left" w:pos="5600"/>
+          <w:tab w:val="left" w:pos="6160"/>
+          <w:tab w:val="left" w:pos="6720"/>
+        </w:tabs>
+        <w:autoSpaceDE w:val="0"/>
+        <w:autoSpaceDN w:val="0"/>
+        <w:adjustRightInd w:val="0"/>
+        <w:spacing w:after="0" w:line="240" w:lineRule="auto"/>
+        <w:rPr>
+          <w:rFonts w:ascii="Source Code Pro for Powerline" w:eastAsiaTheme="minorEastAsia" w:hAnsi="Source Code Pro for Powerline" w:cs="Source Code Pro for Powerline"/>
+          <w:szCs w:val="22"/>
+          <w:lang w:val="en-DE" w:eastAsia="en-GB" w:bidi="ar-SA"/>
+        </w:rPr>
+      </w:pPr>
+      <w:r>
+        <w:rPr>
+          <w:rFonts w:ascii="Source Code Pro for Powerline" w:eastAsiaTheme="minorEastAsia" w:hAnsi="Source Code Pro for Powerline" w:cs="Source Code Pro for Powerline"/>
+          <w:color w:val="0000A3"/>
+          <w:szCs w:val="22"/>
+          <w:lang w:val="de-DE" w:eastAsia="en-GB" w:bidi="ar-SA"/>
+        </w:rPr>
+        <w:t>&gt;</w:t>
+      </w:r>
+      <w:r>
+        <w:rPr>
+          <w:rFonts w:ascii="Source Code Pro for Powerline" w:eastAsiaTheme="minorEastAsia" w:hAnsi="Source Code Pro for Powerline" w:cs="Source Code Pro for Powerline"/>
+          <w:szCs w:val="22"/>
+          <w:lang w:val="de-DE" w:eastAsia="en-GB" w:bidi="ar-SA"/>
+        </w:rPr>
+        <w:t xml:space="preserve"> </w:t>
+      </w:r>
+      <w:r>
+        <w:rPr>
+          <w:rFonts w:ascii="Source Code Pro for Powerline" w:eastAsiaTheme="minorEastAsia" w:hAnsi="Source Code Pro for Powerline" w:cs="Source Code Pro for Powerline"/>
+          <w:szCs w:val="22"/>
+          <w:lang w:val="en-DE" w:eastAsia="en-GB" w:bidi="ar-SA"/>
+        </w:rPr>
+        <w:t>python main</w:t>
+      </w:r>
+      <w:r>
+        <w:rPr>
+          <w:rFonts w:ascii="Source Code Pro for Powerline" w:eastAsiaTheme="minorEastAsia" w:hAnsi="Source Code Pro for Powerline" w:cs="Source Code Pro for Powerline"/>
+          <w:szCs w:val="22"/>
+          <w:lang w:val="de-DE" w:eastAsia="en-GB" w:bidi="ar-SA"/>
+        </w:rPr>
+        <w:t>2</w:t>
+      </w:r>
+      <w:r>
+        <w:rPr>
+          <w:rFonts w:ascii="Source Code Pro for Powerline" w:eastAsiaTheme="minorEastAsia" w:hAnsi="Source Code Pro for Powerline" w:cs="Source Code Pro for Powerline"/>
+          <w:szCs w:val="22"/>
+          <w:lang w:val="en-DE" w:eastAsia="en-GB" w:bidi="ar-SA"/>
+        </w:rPr>
+        <w:t xml:space="preserve">.py </w:t>
+      </w:r>
+      <w:r>
+        <w:rPr>
+          <w:rFonts w:ascii="Source Code Pro for Powerline" w:eastAsiaTheme="minorEastAsia" w:hAnsi="Source Code Pro for Powerline" w:cs="Source Code Pro for Powerline"/>
+          <w:szCs w:val="22"/>
+          <w:lang w:val="de-DE" w:eastAsia="en-GB" w:bidi="ar-SA"/>
+        </w:rPr>
+        <w:t>praeferenzen</w:t>
+      </w:r>
+      <w:r>
+        <w:rPr>
+          <w:rFonts w:ascii="Source Code Pro for Powerline" w:eastAsiaTheme="minorEastAsia" w:hAnsi="Source Code Pro for Powerline" w:cs="Source Code Pro for Powerline"/>
+          <w:szCs w:val="22"/>
+          <w:lang w:val="de-DE" w:eastAsia="en-GB" w:bidi="ar-SA"/>
+        </w:rPr>
+        <w:t>4</w:t>
+      </w:r>
+      <w:r>
+        <w:rPr>
+          <w:rFonts w:ascii="Source Code Pro for Powerline" w:eastAsiaTheme="minorEastAsia" w:hAnsi="Source Code Pro for Powerline" w:cs="Source Code Pro for Powerline"/>
+          <w:szCs w:val="22"/>
+          <w:lang w:val="en-DE" w:eastAsia="en-GB" w:bidi="ar-SA"/>
+        </w:rPr>
+        <w:t>.txt</w:t>
+      </w:r>
+    </w:p>
+    <w:p>
+      <w:pPr>
+        <w:tabs>
+          <w:tab w:val="left" w:pos="560"/>
+          <w:tab w:val="left" w:pos="1120"/>
+          <w:tab w:val="left" w:pos="1680"/>
+          <w:tab w:val="left" w:pos="2240"/>
+          <w:tab w:val="left" w:pos="2800"/>
+          <w:tab w:val="left" w:pos="3360"/>
+          <w:tab w:val="left" w:pos="3920"/>
+          <w:tab w:val="left" w:pos="4480"/>
+          <w:tab w:val="left" w:pos="5040"/>
+          <w:tab w:val="left" w:pos="5600"/>
+          <w:tab w:val="left" w:pos="6160"/>
+          <w:tab w:val="left" w:pos="6720"/>
+        </w:tabs>
+        <w:autoSpaceDE w:val="0"/>
+        <w:autoSpaceDN w:val="0"/>
+        <w:adjustRightInd w:val="0"/>
+        <w:spacing w:after="0" w:line="240" w:lineRule="auto"/>
+        <w:rPr>
+          <w:rFonts w:ascii="Source Code Pro for Powerline" w:eastAsiaTheme="minorEastAsia" w:hAnsi="Source Code Pro for Powerline" w:cs="Source Code Pro for Powerline"/>
+          <w:sz w:val="20"/>
+          <w:szCs w:val="20"/>
+          <w:lang w:val="de-DE" w:eastAsia="en-GB" w:bidi="ar-SA"/>
+        </w:rPr>
+      </w:pPr>
+      <w:r>
+        <w:rPr>
+          <w:rFonts w:ascii="Source Code Pro for Powerline" w:eastAsiaTheme="minorEastAsia" w:hAnsi="Source Code Pro for Powerline" w:cs="Source Code Pro for Powerline"/>
+          <w:szCs w:val="22"/>
+          <w:lang w:val="de-DE" w:eastAsia="en-GB" w:bidi="ar-SA"/>
+        </w:rPr>
+        <w:t>Für den 22. Termin müssen 14 Einträge verändert werden.</w:t>
+      </w:r>
+      <w:r>
+        <w:rPr>
+          <w:rFonts w:ascii="Source Code Pro for Powerline" w:eastAsiaTheme="minorEastAsia" w:hAnsi="Source Code Pro for Powerline" w:cs="Source Code Pro for Powerline"/>
+          <w:noProof/>
+          <w:sz w:val="20"/>
+          <w:szCs w:val="20"/>
+          <w:lang w:val="de-DE" w:eastAsia="en-GB" w:bidi="ar-SA"/>
+        </w:rPr>
+        <w:pict w14:anchorId="7B09EE22">
+          <v:rect id="_x0000_i1025" alt="" style="width:451.3pt;height:.05pt;mso-width-percent:0;mso-height-percent:0;mso-width-percent:0;mso-height-percent:0" o:hralign="center" o:hrstd="t" o:hr="t" fillcolor="#a0a0a0" stroked="f"/>
+        </w:pict>
+      </w:r>
+    </w:p>
+    <w:p>
+      <w:pPr>
+        <w:tabs>
+          <w:tab w:val="left" w:pos="560"/>
+          <w:tab w:val="left" w:pos="1120"/>
+          <w:tab w:val="left" w:pos="1680"/>
+          <w:tab w:val="left" w:pos="2240"/>
+          <w:tab w:val="left" w:pos="2800"/>
+          <w:tab w:val="left" w:pos="3360"/>
+          <w:tab w:val="left" w:pos="3920"/>
+          <w:tab w:val="left" w:pos="4480"/>
+          <w:tab w:val="left" w:pos="5040"/>
+          <w:tab w:val="left" w:pos="5600"/>
+          <w:tab w:val="left" w:pos="6160"/>
+          <w:tab w:val="left" w:pos="6720"/>
+        </w:tabs>
+        <w:autoSpaceDE w:val="0"/>
+        <w:autoSpaceDN w:val="0"/>
+        <w:adjustRightInd w:val="0"/>
+        <w:spacing w:after="0" w:line="240" w:lineRule="auto"/>
+        <w:rPr>
+          <w:rFonts w:ascii="Source Code Pro for Powerline" w:eastAsiaTheme="minorEastAsia" w:hAnsi="Source Code Pro for Powerline" w:cs="Source Code Pro for Powerline"/>
+          <w:szCs w:val="22"/>
+          <w:lang w:val="en-DE" w:eastAsia="en-GB" w:bidi="ar-SA"/>
+        </w:rPr>
+      </w:pPr>
+      <w:r>
+        <w:rPr>
+          <w:rFonts w:ascii="Source Code Pro for Powerline" w:eastAsiaTheme="minorEastAsia" w:hAnsi="Source Code Pro for Powerline" w:cs="Source Code Pro for Powerline"/>
+          <w:color w:val="0000A3"/>
+          <w:szCs w:val="22"/>
+          <w:lang w:val="de-DE" w:eastAsia="en-GB" w:bidi="ar-SA"/>
+        </w:rPr>
+        <w:t>&gt;</w:t>
+      </w:r>
+      <w:r>
+        <w:rPr>
+          <w:rFonts w:ascii="Source Code Pro for Powerline" w:eastAsiaTheme="minorEastAsia" w:hAnsi="Source Code Pro for Powerline" w:cs="Source Code Pro for Powerline"/>
+          <w:szCs w:val="22"/>
+          <w:lang w:val="de-DE" w:eastAsia="en-GB" w:bidi="ar-SA"/>
+        </w:rPr>
+        <w:t xml:space="preserve"> </w:t>
+      </w:r>
+      <w:r>
+        <w:rPr>
+          <w:rFonts w:ascii="Source Code Pro for Powerline" w:eastAsiaTheme="minorEastAsia" w:hAnsi="Source Code Pro for Powerline" w:cs="Source Code Pro for Powerline"/>
+          <w:szCs w:val="22"/>
+          <w:lang w:val="en-DE" w:eastAsia="en-GB" w:bidi="ar-SA"/>
+        </w:rPr>
+        <w:t>python main</w:t>
+      </w:r>
+      <w:r>
+        <w:rPr>
+          <w:rFonts w:ascii="Source Code Pro for Powerline" w:eastAsiaTheme="minorEastAsia" w:hAnsi="Source Code Pro for Powerline" w:cs="Source Code Pro for Powerline"/>
+          <w:szCs w:val="22"/>
+          <w:lang w:val="de-DE" w:eastAsia="en-GB" w:bidi="ar-SA"/>
+        </w:rPr>
+        <w:t>2</w:t>
+      </w:r>
+      <w:r>
+        <w:rPr>
+          <w:rFonts w:ascii="Source Code Pro for Powerline" w:eastAsiaTheme="minorEastAsia" w:hAnsi="Source Code Pro for Powerline" w:cs="Source Code Pro for Powerline"/>
+          <w:szCs w:val="22"/>
+          <w:lang w:val="en-DE" w:eastAsia="en-GB" w:bidi="ar-SA"/>
+        </w:rPr>
+        <w:t xml:space="preserve">.py </w:t>
+      </w:r>
+      <w:r>
+        <w:rPr>
+          <w:rFonts w:ascii="Source Code Pro for Powerline" w:eastAsiaTheme="minorEastAsia" w:hAnsi="Source Code Pro for Powerline" w:cs="Source Code Pro for Powerline"/>
+          <w:szCs w:val="22"/>
+          <w:lang w:val="de-DE" w:eastAsia="en-GB" w:bidi="ar-SA"/>
+        </w:rPr>
+        <w:t>praeferenzen</w:t>
+      </w:r>
+      <w:r>
+        <w:rPr>
+          <w:rFonts w:ascii="Source Code Pro for Powerline" w:eastAsiaTheme="minorEastAsia" w:hAnsi="Source Code Pro for Powerline" w:cs="Source Code Pro for Powerline"/>
+          <w:szCs w:val="22"/>
+          <w:lang w:val="de-DE" w:eastAsia="en-GB" w:bidi="ar-SA"/>
+        </w:rPr>
+        <w:t>5</w:t>
+      </w:r>
+      <w:r>
+        <w:rPr>
+          <w:rFonts w:ascii="Source Code Pro for Powerline" w:eastAsiaTheme="minorEastAsia" w:hAnsi="Source Code Pro for Powerline" w:cs="Source Code Pro for Powerline"/>
+          <w:szCs w:val="22"/>
+          <w:lang w:val="en-DE" w:eastAsia="en-GB" w:bidi="ar-SA"/>
+        </w:rPr>
+        <w:t>.txt</w:t>
+      </w:r>
+    </w:p>
+    <w:p>
+      <w:pPr>
+        <w:tabs>
+          <w:tab w:val="left" w:pos="560"/>
+          <w:tab w:val="left" w:pos="1120"/>
+          <w:tab w:val="left" w:pos="1680"/>
+          <w:tab w:val="left" w:pos="2240"/>
+          <w:tab w:val="left" w:pos="2800"/>
+          <w:tab w:val="left" w:pos="3360"/>
+          <w:tab w:val="left" w:pos="3920"/>
+          <w:tab w:val="left" w:pos="4480"/>
+          <w:tab w:val="left" w:pos="5040"/>
+          <w:tab w:val="left" w:pos="5600"/>
+          <w:tab w:val="left" w:pos="6160"/>
+          <w:tab w:val="left" w:pos="6720"/>
+        </w:tabs>
+        <w:autoSpaceDE w:val="0"/>
+        <w:autoSpaceDN w:val="0"/>
+        <w:adjustRightInd w:val="0"/>
+        <w:spacing w:after="0" w:line="240" w:lineRule="auto"/>
+        <w:rPr>
+          <w:rFonts w:ascii="Source Code Pro for Powerline" w:eastAsiaTheme="minorEastAsia" w:hAnsi="Source Code Pro for Powerline" w:cs="Source Code Pro for Powerline"/>
+          <w:szCs w:val="22"/>
+          <w:lang w:val="de-DE" w:eastAsia="en-GB" w:bidi="ar-SA"/>
+        </w:rPr>
+      </w:pPr>
+      <w:r>
+        <w:rPr>
+          <w:rFonts w:ascii="Source Code Pro for Powerline" w:eastAsiaTheme="minorEastAsia" w:hAnsi="Source Code Pro for Powerline" w:cs="Source Code Pro for Powerline"/>
+          <w:szCs w:val="22"/>
+          <w:lang w:val="de-DE" w:eastAsia="en-GB" w:bidi="ar-SA"/>
+        </w:rPr>
+        <w:t>Für den 31. Termin müssen 34 Einträge verändert werden.</w:t>
+      </w:r>
+    </w:p>
+    <w:p>
+      <w:pPr>
+        <w:tabs>
+          <w:tab w:val="left" w:pos="560"/>
+          <w:tab w:val="left" w:pos="1120"/>
+          <w:tab w:val="left" w:pos="1680"/>
+          <w:tab w:val="left" w:pos="2240"/>
+          <w:tab w:val="left" w:pos="2800"/>
+          <w:tab w:val="left" w:pos="3360"/>
+          <w:tab w:val="left" w:pos="3920"/>
+          <w:tab w:val="left" w:pos="4480"/>
+          <w:tab w:val="left" w:pos="5040"/>
+          <w:tab w:val="left" w:pos="5600"/>
+          <w:tab w:val="left" w:pos="6160"/>
+          <w:tab w:val="left" w:pos="6720"/>
+        </w:tabs>
+        <w:autoSpaceDE w:val="0"/>
+        <w:autoSpaceDN w:val="0"/>
+        <w:adjustRightInd w:val="0"/>
+        <w:spacing w:after="0" w:line="240" w:lineRule="auto"/>
+        <w:rPr>
+          <w:rFonts w:ascii="Source Code Pro for Powerline" w:eastAsiaTheme="minorEastAsia" w:hAnsi="Source Code Pro for Powerline" w:cs="Source Code Pro for Powerline"/>
+          <w:szCs w:val="22"/>
+          <w:lang w:val="de-DE" w:eastAsia="en-GB" w:bidi="ar-SA"/>
+        </w:rPr>
+      </w:pPr>
+    </w:p>
+    <w:p>
+      <w:pPr>
+        <w:pStyle w:val="Heading1"/>
+        <w:rPr>
+          <w:rFonts w:ascii="Monaco" w:eastAsiaTheme="minorEastAsia" w:hAnsi="Monaco" w:cs="Monaco"/>
+          <w:color w:val="auto"/>
+          <w:sz w:val="16"/>
+          <w:szCs w:val="16"/>
+          <w:lang w:val="de-DE"/>
+        </w:rPr>
+      </w:pPr>
+      <w:bookmarkStart w:id="5" w:name="_Toc88490496"/>
+      <w:r>
+        <w:rPr>
+          <w:lang w:val="de-DE"/>
+        </w:rPr>
         <w:t>Quellcode</w:t>
       </w:r>
-      <w:bookmarkEnd w:id="3"/>
+      <w:bookmarkEnd w:id="5"/>
     </w:p>
     <w:p>
       <w:pPr>
@@ -2428,7 +3707,7 @@
           <w:color w:val="BA2121"/>
           <w:sz w:val="16"/>
           <w:szCs w:val="16"/>
-          <w:lang w:val="de-DE" w:eastAsia="en-GB" w:bidi="ar-SA"/>
+          <w:lang w:eastAsia="en-GB" w:bidi="ar-SA"/>
         </w:rPr>
       </w:pPr>
       <w:r>
@@ -2449,7 +3728,7 @@
           <w:color w:val="BA2121"/>
           <w:sz w:val="16"/>
           <w:szCs w:val="16"/>
-          <w:lang w:val="de-DE" w:eastAsia="en-GB" w:bidi="ar-SA"/>
+          <w:lang w:eastAsia="en-GB" w:bidi="ar-SA"/>
         </w:rPr>
         <w:t>"""</w:t>
       </w:r>
@@ -2478,7 +3757,7 @@
           <w:color w:val="BA2121"/>
           <w:sz w:val="16"/>
           <w:szCs w:val="16"/>
-          <w:lang w:val="de-DE" w:eastAsia="en-GB" w:bidi="ar-SA"/>
+          <w:lang w:eastAsia="en-GB" w:bidi="ar-SA"/>
         </w:rPr>
         <w:t xml:space="preserve">    </w:t>
       </w:r>
@@ -3113,6 +4392,7 @@
           <w:szCs w:val="16"/>
           <w:lang w:val="en-GB" w:eastAsia="en-GB" w:bidi="ar-SA"/>
         </w:rPr>
+        <w:lastRenderedPageBreak/>
         <w:t xml:space="preserve">  </w:t>
       </w:r>
       <w:r>
@@ -4277,19 +5557,25 @@
           <w:color w:val="auto"/>
           <w:sz w:val="16"/>
           <w:szCs w:val="16"/>
-          <w:lang w:val="de-DE" w:eastAsia="en-GB" w:bidi="ar-SA"/>
-        </w:rPr>
-      </w:pPr>
-      <w:r>
-        <w:rPr>
-          <w:rFonts w:ascii="Monaco" w:eastAsiaTheme="minorEastAsia" w:hAnsi="Monaco" w:cs="Monaco"/>
-          <w:color w:val="auto"/>
-          <w:sz w:val="16"/>
-          <w:szCs w:val="16"/>
-          <w:lang w:val="en-GB" w:eastAsia="en-GB" w:bidi="ar-SA"/>
-        </w:rPr>
-        <w:t xml:space="preserve">  </w:t>
-      </w:r>
+          <w:lang w:val="en-GB" w:eastAsia="en-GB" w:bidi="ar-SA"/>
+        </w:rPr>
+      </w:pPr>
+    </w:p>
+    <w:p>
+      <w:pPr>
+        <w:autoSpaceDE w:val="0"/>
+        <w:autoSpaceDN w:val="0"/>
+        <w:adjustRightInd w:val="0"/>
+        <w:spacing w:after="0" w:line="240" w:lineRule="auto"/>
+        <w:rPr>
+          <w:rFonts w:ascii="Monaco" w:eastAsiaTheme="minorEastAsia" w:hAnsi="Monaco" w:cs="Monaco"/>
+          <w:color w:val="auto"/>
+          <w:sz w:val="16"/>
+          <w:szCs w:val="16"/>
+          <w:highlight w:val="yellow"/>
+          <w:lang w:val="de-DE" w:eastAsia="en-GB" w:bidi="ar-SA"/>
+        </w:rPr>
+      </w:pPr>
       <w:r>
         <w:rPr>
           <w:rFonts w:ascii="Monaco" w:eastAsiaTheme="minorEastAsia" w:hAnsi="Monaco" w:cs="Monaco"/>
@@ -4300,189 +5586,6 @@
           <w:szCs w:val="16"/>
           <w:lang w:val="de-DE" w:eastAsia="en-GB" w:bidi="ar-SA"/>
         </w:rPr>
-        <w:t xml:space="preserve"># Nach Termin anstatt Person sortieren. </w:t>
-      </w:r>
-    </w:p>
-    <w:p>
-      <w:pPr>
-        <w:autoSpaceDE w:val="0"/>
-        <w:autoSpaceDN w:val="0"/>
-        <w:adjustRightInd w:val="0"/>
-        <w:spacing w:after="0" w:line="240" w:lineRule="auto"/>
-        <w:rPr>
-          <w:rFonts w:ascii="Monaco" w:eastAsiaTheme="minorEastAsia" w:hAnsi="Monaco" w:cs="Monaco"/>
-          <w:color w:val="auto"/>
-          <w:sz w:val="16"/>
-          <w:szCs w:val="16"/>
-          <w:lang w:val="de-DE" w:eastAsia="en-GB" w:bidi="ar-SA"/>
-        </w:rPr>
-      </w:pPr>
-      <w:r>
-        <w:rPr>
-          <w:rFonts w:ascii="Monaco" w:eastAsiaTheme="minorEastAsia" w:hAnsi="Monaco" w:cs="Monaco"/>
-          <w:color w:val="auto"/>
-          <w:sz w:val="16"/>
-          <w:szCs w:val="16"/>
-          <w:lang w:val="de-DE" w:eastAsia="en-GB" w:bidi="ar-SA"/>
-        </w:rPr>
-        <w:t xml:space="preserve">  </w:t>
-      </w:r>
-      <w:proofErr w:type="spellStart"/>
-      <w:r>
-        <w:rPr>
-          <w:rFonts w:ascii="Monaco" w:eastAsiaTheme="minorEastAsia" w:hAnsi="Monaco" w:cs="Monaco"/>
-          <w:color w:val="auto"/>
-          <w:sz w:val="16"/>
-          <w:szCs w:val="16"/>
-          <w:lang w:val="de-DE" w:eastAsia="en-GB" w:bidi="ar-SA"/>
-        </w:rPr>
-        <w:t>dates</w:t>
-      </w:r>
-      <w:proofErr w:type="spellEnd"/>
-      <w:r>
-        <w:rPr>
-          <w:rFonts w:ascii="Monaco" w:eastAsiaTheme="minorEastAsia" w:hAnsi="Monaco" w:cs="Monaco"/>
-          <w:color w:val="auto"/>
-          <w:sz w:val="16"/>
-          <w:szCs w:val="16"/>
-          <w:lang w:val="de-DE" w:eastAsia="en-GB" w:bidi="ar-SA"/>
-        </w:rPr>
-        <w:t xml:space="preserve"> </w:t>
-      </w:r>
-      <w:r>
-        <w:rPr>
-          <w:rFonts w:ascii="Monaco" w:eastAsiaTheme="minorEastAsia" w:hAnsi="Monaco" w:cs="Monaco"/>
-          <w:color w:val="666666"/>
-          <w:sz w:val="16"/>
-          <w:szCs w:val="16"/>
-          <w:lang w:val="de-DE" w:eastAsia="en-GB" w:bidi="ar-SA"/>
-        </w:rPr>
-        <w:t>=</w:t>
-      </w:r>
-      <w:r>
-        <w:rPr>
-          <w:rFonts w:ascii="Monaco" w:eastAsiaTheme="minorEastAsia" w:hAnsi="Monaco" w:cs="Monaco"/>
-          <w:color w:val="auto"/>
-          <w:sz w:val="16"/>
-          <w:szCs w:val="16"/>
-          <w:lang w:val="de-DE" w:eastAsia="en-GB" w:bidi="ar-SA"/>
-        </w:rPr>
-        <w:t xml:space="preserve"> </w:t>
-      </w:r>
-      <w:proofErr w:type="spellStart"/>
-      <w:r>
-        <w:rPr>
-          <w:rFonts w:ascii="Monaco" w:eastAsiaTheme="minorEastAsia" w:hAnsi="Monaco" w:cs="Monaco"/>
-          <w:color w:val="008000"/>
-          <w:sz w:val="16"/>
-          <w:szCs w:val="16"/>
-          <w:lang w:val="de-DE" w:eastAsia="en-GB" w:bidi="ar-SA"/>
-        </w:rPr>
-        <w:t>list</w:t>
-      </w:r>
-      <w:proofErr w:type="spellEnd"/>
-      <w:r>
-        <w:rPr>
-          <w:rFonts w:ascii="Monaco" w:eastAsiaTheme="minorEastAsia" w:hAnsi="Monaco" w:cs="Monaco"/>
-          <w:color w:val="auto"/>
-          <w:sz w:val="16"/>
-          <w:szCs w:val="16"/>
-          <w:lang w:val="de-DE" w:eastAsia="en-GB" w:bidi="ar-SA"/>
-        </w:rPr>
-        <w:t>(</w:t>
-      </w:r>
-      <w:proofErr w:type="spellStart"/>
-      <w:r>
-        <w:rPr>
-          <w:rFonts w:ascii="Monaco" w:eastAsiaTheme="minorEastAsia" w:hAnsi="Monaco" w:cs="Monaco"/>
-          <w:color w:val="008000"/>
-          <w:sz w:val="16"/>
-          <w:szCs w:val="16"/>
-          <w:lang w:val="de-DE" w:eastAsia="en-GB" w:bidi="ar-SA"/>
-        </w:rPr>
-        <w:t>zip</w:t>
-      </w:r>
-      <w:proofErr w:type="spellEnd"/>
-      <w:r>
-        <w:rPr>
-          <w:rFonts w:ascii="Monaco" w:eastAsiaTheme="minorEastAsia" w:hAnsi="Monaco" w:cs="Monaco"/>
-          <w:color w:val="auto"/>
-          <w:sz w:val="16"/>
-          <w:szCs w:val="16"/>
-          <w:lang w:val="de-DE" w:eastAsia="en-GB" w:bidi="ar-SA"/>
-        </w:rPr>
-        <w:t>(</w:t>
-      </w:r>
-      <w:r>
-        <w:rPr>
-          <w:rFonts w:ascii="Monaco" w:eastAsiaTheme="minorEastAsia" w:hAnsi="Monaco" w:cs="Monaco"/>
-          <w:color w:val="666666"/>
-          <w:sz w:val="16"/>
-          <w:szCs w:val="16"/>
-          <w:lang w:val="de-DE" w:eastAsia="en-GB" w:bidi="ar-SA"/>
-        </w:rPr>
-        <w:t>*</w:t>
-      </w:r>
-      <w:proofErr w:type="spellStart"/>
-      <w:r>
-        <w:rPr>
-          <w:rFonts w:ascii="Monaco" w:eastAsiaTheme="minorEastAsia" w:hAnsi="Monaco" w:cs="Monaco"/>
-          <w:color w:val="auto"/>
-          <w:sz w:val="16"/>
-          <w:szCs w:val="16"/>
-          <w:lang w:val="de-DE" w:eastAsia="en-GB" w:bidi="ar-SA"/>
-        </w:rPr>
-        <w:t>dates</w:t>
-      </w:r>
-      <w:proofErr w:type="spellEnd"/>
-      <w:r>
-        <w:rPr>
-          <w:rFonts w:ascii="Monaco" w:eastAsiaTheme="minorEastAsia" w:hAnsi="Monaco" w:cs="Monaco"/>
-          <w:color w:val="auto"/>
-          <w:sz w:val="16"/>
-          <w:szCs w:val="16"/>
-          <w:lang w:val="de-DE" w:eastAsia="en-GB" w:bidi="ar-SA"/>
-        </w:rPr>
-        <w:t>))</w:t>
-      </w:r>
-    </w:p>
-    <w:p>
-      <w:pPr>
-        <w:autoSpaceDE w:val="0"/>
-        <w:autoSpaceDN w:val="0"/>
-        <w:adjustRightInd w:val="0"/>
-        <w:spacing w:after="0" w:line="240" w:lineRule="auto"/>
-        <w:rPr>
-          <w:rFonts w:ascii="Monaco" w:eastAsiaTheme="minorEastAsia" w:hAnsi="Monaco" w:cs="Monaco"/>
-          <w:color w:val="auto"/>
-          <w:sz w:val="16"/>
-          <w:szCs w:val="16"/>
-          <w:lang w:val="de-DE" w:eastAsia="en-GB" w:bidi="ar-SA"/>
-        </w:rPr>
-      </w:pPr>
-    </w:p>
-    <w:p>
-      <w:pPr>
-        <w:autoSpaceDE w:val="0"/>
-        <w:autoSpaceDN w:val="0"/>
-        <w:adjustRightInd w:val="0"/>
-        <w:spacing w:after="0" w:line="240" w:lineRule="auto"/>
-        <w:rPr>
-          <w:rFonts w:ascii="Monaco" w:eastAsiaTheme="minorEastAsia" w:hAnsi="Monaco" w:cs="Monaco"/>
-          <w:color w:val="auto"/>
-          <w:sz w:val="16"/>
-          <w:szCs w:val="16"/>
-          <w:lang w:val="de-DE" w:eastAsia="en-GB" w:bidi="ar-SA"/>
-        </w:rPr>
-      </w:pPr>
-      <w:r>
-        <w:rPr>
-          <w:rFonts w:ascii="Monaco" w:eastAsiaTheme="minorEastAsia" w:hAnsi="Monaco" w:cs="Monaco"/>
-          <w:color w:val="auto"/>
-          <w:sz w:val="16"/>
-          <w:szCs w:val="16"/>
-          <w:lang w:val="de-DE" w:eastAsia="en-GB" w:bidi="ar-SA"/>
-        </w:rPr>
         <w:t xml:space="preserve">  </w:t>
       </w:r>
       <w:r>
@@ -4493,32 +5596,33 @@
           <w:color w:val="408080"/>
           <w:sz w:val="16"/>
           <w:szCs w:val="16"/>
-          <w:lang w:val="de-DE" w:eastAsia="en-GB" w:bidi="ar-SA"/>
-        </w:rPr>
-        <w:t># Die Summe der benötigten Terminänderungen speichern</w:t>
-      </w:r>
-    </w:p>
-    <w:p>
-      <w:pPr>
-        <w:autoSpaceDE w:val="0"/>
-        <w:autoSpaceDN w:val="0"/>
-        <w:adjustRightInd w:val="0"/>
-        <w:spacing w:after="0" w:line="240" w:lineRule="auto"/>
-        <w:rPr>
-          <w:rFonts w:ascii="Monaco" w:eastAsiaTheme="minorEastAsia" w:hAnsi="Monaco" w:cs="Monaco"/>
-          <w:color w:val="auto"/>
-          <w:sz w:val="16"/>
-          <w:szCs w:val="16"/>
-          <w:lang w:val="en-GB" w:eastAsia="en-GB" w:bidi="ar-SA"/>
-        </w:rPr>
-      </w:pPr>
-      <w:r>
-        <w:rPr>
-          <w:rFonts w:ascii="Monaco" w:eastAsiaTheme="minorEastAsia" w:hAnsi="Monaco" w:cs="Monaco"/>
-          <w:color w:val="auto"/>
-          <w:sz w:val="16"/>
-          <w:szCs w:val="16"/>
-          <w:lang w:val="de-DE" w:eastAsia="en-GB" w:bidi="ar-SA"/>
+          <w:highlight w:val="yellow"/>
+          <w:lang w:val="de-DE" w:eastAsia="en-GB" w:bidi="ar-SA"/>
+        </w:rPr>
+        <w:t># Änderungen sind maximal 1, da der Termin immer selbst geändert werden kann</w:t>
+      </w:r>
+    </w:p>
+    <w:p>
+      <w:pPr>
+        <w:autoSpaceDE w:val="0"/>
+        <w:autoSpaceDN w:val="0"/>
+        <w:adjustRightInd w:val="0"/>
+        <w:spacing w:after="0" w:line="240" w:lineRule="auto"/>
+        <w:rPr>
+          <w:rFonts w:ascii="Monaco" w:eastAsiaTheme="minorEastAsia" w:hAnsi="Monaco" w:cs="Monaco"/>
+          <w:color w:val="auto"/>
+          <w:sz w:val="24"/>
+          <w:lang w:val="en-GB" w:eastAsia="en-GB" w:bidi="ar-SA"/>
+        </w:rPr>
+      </w:pPr>
+      <w:r>
+        <w:rPr>
+          <w:rFonts w:ascii="Monaco" w:eastAsiaTheme="minorEastAsia" w:hAnsi="Monaco" w:cs="Monaco"/>
+          <w:color w:val="auto"/>
+          <w:sz w:val="16"/>
+          <w:szCs w:val="16"/>
+          <w:highlight w:val="yellow"/>
+          <w:lang w:eastAsia="en-GB" w:bidi="ar-SA"/>
         </w:rPr>
         <w:t xml:space="preserve">  </w:t>
       </w:r>
@@ -4528,6 +5632,7 @@
           <w:color w:val="auto"/>
           <w:sz w:val="16"/>
           <w:szCs w:val="16"/>
+          <w:highlight w:val="yellow"/>
           <w:lang w:val="en-GB" w:eastAsia="en-GB" w:bidi="ar-SA"/>
         </w:rPr>
         <w:t xml:space="preserve">dates </w:t>
@@ -4538,6 +5643,7 @@
           <w:color w:val="666666"/>
           <w:sz w:val="16"/>
           <w:szCs w:val="16"/>
+          <w:highlight w:val="yellow"/>
           <w:lang w:val="en-GB" w:eastAsia="en-GB" w:bidi="ar-SA"/>
         </w:rPr>
         <w:t>=</w:t>
@@ -4548,51 +5654,32 @@
           <w:color w:val="auto"/>
           <w:sz w:val="16"/>
           <w:szCs w:val="16"/>
-          <w:lang w:val="en-GB" w:eastAsia="en-GB" w:bidi="ar-SA"/>
-        </w:rPr>
-        <w:t xml:space="preserve"> [</w:t>
-      </w:r>
-      <w:r>
-        <w:rPr>
-          <w:rFonts w:ascii="Monaco" w:eastAsiaTheme="minorEastAsia" w:hAnsi="Monaco" w:cs="Monaco"/>
-          <w:color w:val="008000"/>
-          <w:sz w:val="16"/>
-          <w:szCs w:val="16"/>
-          <w:lang w:val="en-GB" w:eastAsia="en-GB" w:bidi="ar-SA"/>
-        </w:rPr>
-        <w:t>sum</w:t>
-      </w:r>
-      <w:r>
-        <w:rPr>
-          <w:rFonts w:ascii="Monaco" w:eastAsiaTheme="minorEastAsia" w:hAnsi="Monaco" w:cs="Monaco"/>
-          <w:color w:val="auto"/>
-          <w:sz w:val="16"/>
-          <w:szCs w:val="16"/>
-          <w:lang w:val="en-GB" w:eastAsia="en-GB" w:bidi="ar-SA"/>
-        </w:rPr>
-        <w:t>(</w:t>
-      </w:r>
-      <w:proofErr w:type="spellStart"/>
-      <w:r>
-        <w:rPr>
-          <w:rFonts w:ascii="Monaco" w:eastAsiaTheme="minorEastAsia" w:hAnsi="Monaco" w:cs="Monaco"/>
-          <w:color w:val="auto"/>
-          <w:sz w:val="16"/>
-          <w:szCs w:val="16"/>
-          <w:lang w:val="en-GB" w:eastAsia="en-GB" w:bidi="ar-SA"/>
-        </w:rPr>
-        <w:t>i</w:t>
-      </w:r>
-      <w:proofErr w:type="spellEnd"/>
-      <w:r>
-        <w:rPr>
-          <w:rFonts w:ascii="Monaco" w:eastAsiaTheme="minorEastAsia" w:hAnsi="Monaco" w:cs="Monaco"/>
-          <w:color w:val="auto"/>
-          <w:sz w:val="16"/>
-          <w:szCs w:val="16"/>
-          <w:lang w:val="en-GB" w:eastAsia="en-GB" w:bidi="ar-SA"/>
-        </w:rPr>
-        <w:t xml:space="preserve">) </w:t>
+          <w:highlight w:val="yellow"/>
+          <w:lang w:val="en-GB" w:eastAsia="en-GB" w:bidi="ar-SA"/>
+        </w:rPr>
+        <w:t xml:space="preserve"> [[</w:t>
+      </w:r>
+      <w:r>
+        <w:rPr>
+          <w:rFonts w:ascii="Monaco" w:eastAsiaTheme="minorEastAsia" w:hAnsi="Monaco" w:cs="Monaco"/>
+          <w:color w:val="666666"/>
+          <w:sz w:val="16"/>
+          <w:szCs w:val="16"/>
+          <w:highlight w:val="yellow"/>
+          <w:lang w:val="en-GB" w:eastAsia="en-GB" w:bidi="ar-SA"/>
+        </w:rPr>
+        <w:t>0</w:t>
+      </w:r>
+      <w:r>
+        <w:rPr>
+          <w:rFonts w:ascii="Monaco" w:eastAsiaTheme="minorEastAsia" w:hAnsi="Monaco" w:cs="Monaco"/>
+          <w:color w:val="auto"/>
+          <w:sz w:val="16"/>
+          <w:szCs w:val="16"/>
+          <w:highlight w:val="yellow"/>
+          <w:lang w:val="en-GB" w:eastAsia="en-GB" w:bidi="ar-SA"/>
+        </w:rPr>
+        <w:t xml:space="preserve"> </w:t>
       </w:r>
       <w:r>
         <w:rPr>
@@ -4602,6 +5689,121 @@
           <w:color w:val="008000"/>
           <w:sz w:val="16"/>
           <w:szCs w:val="16"/>
+          <w:highlight w:val="yellow"/>
+          <w:lang w:val="en-GB" w:eastAsia="en-GB" w:bidi="ar-SA"/>
+        </w:rPr>
+        <w:t>if</w:t>
+      </w:r>
+      <w:r>
+        <w:rPr>
+          <w:rFonts w:ascii="Monaco" w:eastAsiaTheme="minorEastAsia" w:hAnsi="Monaco" w:cs="Monaco"/>
+          <w:color w:val="auto"/>
+          <w:sz w:val="16"/>
+          <w:szCs w:val="16"/>
+          <w:highlight w:val="yellow"/>
+          <w:lang w:val="en-GB" w:eastAsia="en-GB" w:bidi="ar-SA"/>
+        </w:rPr>
+        <w:t xml:space="preserve"> j </w:t>
+      </w:r>
+      <w:r>
+        <w:rPr>
+          <w:rFonts w:ascii="Monaco" w:eastAsiaTheme="minorEastAsia" w:hAnsi="Monaco" w:cs="Monaco"/>
+          <w:color w:val="666666"/>
+          <w:sz w:val="16"/>
+          <w:szCs w:val="16"/>
+          <w:highlight w:val="yellow"/>
+          <w:lang w:val="en-GB" w:eastAsia="en-GB" w:bidi="ar-SA"/>
+        </w:rPr>
+        <w:t>==</w:t>
+      </w:r>
+      <w:r>
+        <w:rPr>
+          <w:rFonts w:ascii="Monaco" w:eastAsiaTheme="minorEastAsia" w:hAnsi="Monaco" w:cs="Monaco"/>
+          <w:color w:val="auto"/>
+          <w:sz w:val="16"/>
+          <w:szCs w:val="16"/>
+          <w:highlight w:val="yellow"/>
+          <w:lang w:val="en-GB" w:eastAsia="en-GB" w:bidi="ar-SA"/>
+        </w:rPr>
+        <w:t xml:space="preserve"> </w:t>
+      </w:r>
+      <w:r>
+        <w:rPr>
+          <w:rFonts w:ascii="Monaco" w:eastAsiaTheme="minorEastAsia" w:hAnsi="Monaco" w:cs="Monaco"/>
+          <w:color w:val="666666"/>
+          <w:sz w:val="16"/>
+          <w:szCs w:val="16"/>
+          <w:highlight w:val="yellow"/>
+          <w:lang w:val="en-GB" w:eastAsia="en-GB" w:bidi="ar-SA"/>
+        </w:rPr>
+        <w:t>0</w:t>
+      </w:r>
+      <w:r>
+        <w:rPr>
+          <w:rFonts w:ascii="Monaco" w:eastAsiaTheme="minorEastAsia" w:hAnsi="Monaco" w:cs="Monaco"/>
+          <w:color w:val="auto"/>
+          <w:sz w:val="16"/>
+          <w:szCs w:val="16"/>
+          <w:highlight w:val="yellow"/>
+          <w:lang w:val="en-GB" w:eastAsia="en-GB" w:bidi="ar-SA"/>
+        </w:rPr>
+        <w:t xml:space="preserve"> </w:t>
+      </w:r>
+      <w:r>
+        <w:rPr>
+          <w:rFonts w:ascii="Monaco" w:eastAsiaTheme="minorEastAsia" w:hAnsi="Monaco" w:cs="Monaco"/>
+          <w:b/>
+          <w:bCs/>
+          <w:color w:val="008000"/>
+          <w:sz w:val="16"/>
+          <w:szCs w:val="16"/>
+          <w:highlight w:val="yellow"/>
+          <w:lang w:val="en-GB" w:eastAsia="en-GB" w:bidi="ar-SA"/>
+        </w:rPr>
+        <w:t>else</w:t>
+      </w:r>
+      <w:r>
+        <w:rPr>
+          <w:rFonts w:ascii="Monaco" w:eastAsiaTheme="minorEastAsia" w:hAnsi="Monaco" w:cs="Monaco"/>
+          <w:color w:val="auto"/>
+          <w:sz w:val="16"/>
+          <w:szCs w:val="16"/>
+          <w:highlight w:val="yellow"/>
+          <w:lang w:val="en-GB" w:eastAsia="en-GB" w:bidi="ar-SA"/>
+        </w:rPr>
+        <w:t xml:space="preserve"> </w:t>
+      </w:r>
+      <w:r>
+        <w:rPr>
+          <w:rFonts w:ascii="Monaco" w:eastAsiaTheme="minorEastAsia" w:hAnsi="Monaco" w:cs="Monaco"/>
+          <w:color w:val="666666"/>
+          <w:sz w:val="16"/>
+          <w:szCs w:val="16"/>
+          <w:highlight w:val="yellow"/>
+          <w:lang w:val="en-GB" w:eastAsia="en-GB" w:bidi="ar-SA"/>
+        </w:rPr>
+        <w:t>1</w:t>
+      </w:r>
+      <w:r>
+        <w:rPr>
+          <w:rFonts w:ascii="Monaco" w:eastAsiaTheme="minorEastAsia" w:hAnsi="Monaco" w:cs="Monaco"/>
+          <w:color w:val="auto"/>
+          <w:sz w:val="16"/>
+          <w:szCs w:val="16"/>
+          <w:highlight w:val="yellow"/>
+          <w:lang w:val="en-GB" w:eastAsia="en-GB" w:bidi="ar-SA"/>
+        </w:rPr>
+        <w:t xml:space="preserve"> </w:t>
+      </w:r>
+      <w:r>
+        <w:rPr>
+          <w:rFonts w:ascii="Monaco" w:eastAsiaTheme="minorEastAsia" w:hAnsi="Monaco" w:cs="Monaco"/>
+          <w:b/>
+          <w:bCs/>
+          <w:color w:val="008000"/>
+          <w:sz w:val="16"/>
+          <w:szCs w:val="16"/>
+          <w:highlight w:val="yellow"/>
           <w:lang w:val="en-GB" w:eastAsia="en-GB" w:bidi="ar-SA"/>
         </w:rPr>
         <w:t>for</w:t>
@@ -4612,31 +5814,10 @@
           <w:color w:val="auto"/>
           <w:sz w:val="16"/>
           <w:szCs w:val="16"/>
-          <w:lang w:val="en-GB" w:eastAsia="en-GB" w:bidi="ar-SA"/>
-        </w:rPr>
-        <w:t xml:space="preserve"> </w:t>
-      </w:r>
-      <w:proofErr w:type="spellStart"/>
-      <w:r>
-        <w:rPr>
-          <w:rFonts w:ascii="Monaco" w:eastAsiaTheme="minorEastAsia" w:hAnsi="Monaco" w:cs="Monaco"/>
-          <w:color w:val="auto"/>
-          <w:sz w:val="16"/>
-          <w:szCs w:val="16"/>
-          <w:lang w:val="en-GB" w:eastAsia="en-GB" w:bidi="ar-SA"/>
-        </w:rPr>
-        <w:t>i</w:t>
-      </w:r>
-      <w:proofErr w:type="spellEnd"/>
-      <w:r>
-        <w:rPr>
-          <w:rFonts w:ascii="Monaco" w:eastAsiaTheme="minorEastAsia" w:hAnsi="Monaco" w:cs="Monaco"/>
-          <w:color w:val="auto"/>
-          <w:sz w:val="16"/>
-          <w:szCs w:val="16"/>
-          <w:lang w:val="en-GB" w:eastAsia="en-GB" w:bidi="ar-SA"/>
-        </w:rPr>
-        <w:t xml:space="preserve"> </w:t>
+          <w:highlight w:val="yellow"/>
+          <w:lang w:val="en-GB" w:eastAsia="en-GB" w:bidi="ar-SA"/>
+        </w:rPr>
+        <w:t xml:space="preserve"> j </w:t>
       </w:r>
       <w:r>
         <w:rPr>
@@ -4646,6 +5827,7 @@
           <w:color w:val="AA22FF"/>
           <w:sz w:val="16"/>
           <w:szCs w:val="16"/>
+          <w:highlight w:val="yellow"/>
           <w:lang w:val="en-GB" w:eastAsia="en-GB" w:bidi="ar-SA"/>
         </w:rPr>
         <w:t>in</w:t>
@@ -4656,49 +5838,117 @@
           <w:color w:val="auto"/>
           <w:sz w:val="16"/>
           <w:szCs w:val="16"/>
+          <w:highlight w:val="yellow"/>
+          <w:lang w:val="en-GB" w:eastAsia="en-GB" w:bidi="ar-SA"/>
+        </w:rPr>
+        <w:t xml:space="preserve"> </w:t>
+      </w:r>
+      <w:proofErr w:type="spellStart"/>
+      <w:r>
+        <w:rPr>
+          <w:rFonts w:ascii="Monaco" w:eastAsiaTheme="minorEastAsia" w:hAnsi="Monaco" w:cs="Monaco"/>
+          <w:color w:val="auto"/>
+          <w:sz w:val="16"/>
+          <w:szCs w:val="16"/>
+          <w:highlight w:val="yellow"/>
+          <w:lang w:val="en-GB" w:eastAsia="en-GB" w:bidi="ar-SA"/>
+        </w:rPr>
+        <w:t>i</w:t>
+      </w:r>
+      <w:proofErr w:type="spellEnd"/>
+      <w:r>
+        <w:rPr>
+          <w:rFonts w:ascii="Monaco" w:eastAsiaTheme="minorEastAsia" w:hAnsi="Monaco" w:cs="Monaco"/>
+          <w:color w:val="auto"/>
+          <w:sz w:val="16"/>
+          <w:szCs w:val="16"/>
+          <w:highlight w:val="yellow"/>
+          <w:lang w:val="en-GB" w:eastAsia="en-GB" w:bidi="ar-SA"/>
+        </w:rPr>
+        <w:t xml:space="preserve">] </w:t>
+      </w:r>
+      <w:r>
+        <w:rPr>
+          <w:rFonts w:ascii="Monaco" w:eastAsiaTheme="minorEastAsia" w:hAnsi="Monaco" w:cs="Monaco"/>
+          <w:b/>
+          <w:bCs/>
+          <w:color w:val="008000"/>
+          <w:sz w:val="16"/>
+          <w:szCs w:val="16"/>
+          <w:highlight w:val="yellow"/>
+          <w:lang w:val="en-GB" w:eastAsia="en-GB" w:bidi="ar-SA"/>
+        </w:rPr>
+        <w:t>for</w:t>
+      </w:r>
+      <w:r>
+        <w:rPr>
+          <w:rFonts w:ascii="Monaco" w:eastAsiaTheme="minorEastAsia" w:hAnsi="Monaco" w:cs="Monaco"/>
+          <w:color w:val="auto"/>
+          <w:sz w:val="16"/>
+          <w:szCs w:val="16"/>
+          <w:highlight w:val="yellow"/>
+          <w:lang w:val="en-GB" w:eastAsia="en-GB" w:bidi="ar-SA"/>
+        </w:rPr>
+        <w:t xml:space="preserve"> </w:t>
+      </w:r>
+      <w:proofErr w:type="spellStart"/>
+      <w:r>
+        <w:rPr>
+          <w:rFonts w:ascii="Monaco" w:eastAsiaTheme="minorEastAsia" w:hAnsi="Monaco" w:cs="Monaco"/>
+          <w:color w:val="auto"/>
+          <w:sz w:val="16"/>
+          <w:szCs w:val="16"/>
+          <w:highlight w:val="yellow"/>
+          <w:lang w:val="en-GB" w:eastAsia="en-GB" w:bidi="ar-SA"/>
+        </w:rPr>
+        <w:t>i</w:t>
+      </w:r>
+      <w:proofErr w:type="spellEnd"/>
+      <w:r>
+        <w:rPr>
+          <w:rFonts w:ascii="Monaco" w:eastAsiaTheme="minorEastAsia" w:hAnsi="Monaco" w:cs="Monaco"/>
+          <w:color w:val="auto"/>
+          <w:sz w:val="16"/>
+          <w:szCs w:val="16"/>
+          <w:highlight w:val="yellow"/>
+          <w:lang w:val="en-GB" w:eastAsia="en-GB" w:bidi="ar-SA"/>
+        </w:rPr>
+        <w:t xml:space="preserve"> </w:t>
+      </w:r>
+      <w:r>
+        <w:rPr>
+          <w:rFonts w:ascii="Monaco" w:eastAsiaTheme="minorEastAsia" w:hAnsi="Monaco" w:cs="Monaco"/>
+          <w:b/>
+          <w:bCs/>
+          <w:color w:val="AA22FF"/>
+          <w:sz w:val="16"/>
+          <w:szCs w:val="16"/>
+          <w:highlight w:val="yellow"/>
+          <w:lang w:val="en-GB" w:eastAsia="en-GB" w:bidi="ar-SA"/>
+        </w:rPr>
+        <w:t>in</w:t>
+      </w:r>
+      <w:r>
+        <w:rPr>
+          <w:rFonts w:ascii="Monaco" w:eastAsiaTheme="minorEastAsia" w:hAnsi="Monaco" w:cs="Monaco"/>
+          <w:color w:val="auto"/>
+          <w:sz w:val="16"/>
+          <w:szCs w:val="16"/>
+          <w:highlight w:val="yellow"/>
           <w:lang w:val="en-GB" w:eastAsia="en-GB" w:bidi="ar-SA"/>
         </w:rPr>
         <w:t xml:space="preserve"> dates]</w:t>
       </w:r>
-    </w:p>
-    <w:p>
-      <w:pPr>
-        <w:autoSpaceDE w:val="0"/>
-        <w:autoSpaceDN w:val="0"/>
-        <w:adjustRightInd w:val="0"/>
-        <w:spacing w:after="0" w:line="240" w:lineRule="auto"/>
-        <w:rPr>
-          <w:rFonts w:ascii="Monaco" w:eastAsiaTheme="minorEastAsia" w:hAnsi="Monaco" w:cs="Monaco"/>
-          <w:color w:val="auto"/>
-          <w:sz w:val="16"/>
-          <w:szCs w:val="16"/>
-          <w:lang w:val="en-GB" w:eastAsia="en-GB" w:bidi="ar-SA"/>
-        </w:rPr>
-      </w:pPr>
-    </w:p>
-    <w:p>
-      <w:pPr>
-        <w:autoSpaceDE w:val="0"/>
-        <w:autoSpaceDN w:val="0"/>
-        <w:adjustRightInd w:val="0"/>
-        <w:spacing w:after="0" w:line="240" w:lineRule="auto"/>
-        <w:rPr>
-          <w:rFonts w:ascii="Monaco" w:eastAsiaTheme="minorEastAsia" w:hAnsi="Monaco" w:cs="Monaco"/>
-          <w:color w:val="auto"/>
-          <w:sz w:val="16"/>
-          <w:szCs w:val="16"/>
-          <w:lang w:val="de-DE" w:eastAsia="en-GB" w:bidi="ar-SA"/>
-        </w:rPr>
-      </w:pPr>
-      <w:r>
-        <w:rPr>
-          <w:rFonts w:ascii="Monaco" w:eastAsiaTheme="minorEastAsia" w:hAnsi="Monaco" w:cs="Monaco"/>
-          <w:color w:val="auto"/>
-          <w:sz w:val="16"/>
-          <w:szCs w:val="16"/>
-          <w:lang w:val="en-GB" w:eastAsia="en-GB" w:bidi="ar-SA"/>
-        </w:rPr>
-        <w:t xml:space="preserve">  </w:t>
+      <w:r>
+        <w:rPr>
+          <w:rFonts w:ascii="Monaco" w:eastAsiaTheme="minorEastAsia" w:hAnsi="Monaco" w:cs="Monaco"/>
+          <w:color w:val="auto"/>
+          <w:sz w:val="16"/>
+          <w:szCs w:val="16"/>
+          <w:highlight w:val="yellow"/>
+          <w:lang w:val="en-GB" w:eastAsia="en-GB" w:bidi="ar-SA"/>
+        </w:rPr>
+        <w:t xml:space="preserve"> </w:t>
       </w:r>
       <w:r>
         <w:rPr>
@@ -4708,35 +5958,12 @@
           <w:color w:val="408080"/>
           <w:sz w:val="16"/>
           <w:szCs w:val="16"/>
-          <w:lang w:val="de-DE" w:eastAsia="en-GB" w:bidi="ar-SA"/>
-        </w:rPr>
-        <w:t># Für den Termin mit der kleinsten Menge an Terminänderungen</w:t>
-      </w:r>
-    </w:p>
-    <w:p>
-      <w:pPr>
-        <w:autoSpaceDE w:val="0"/>
-        <w:autoSpaceDN w:val="0"/>
-        <w:adjustRightInd w:val="0"/>
-        <w:spacing w:after="0" w:line="240" w:lineRule="auto"/>
-        <w:rPr>
-          <w:rFonts w:ascii="Monaco" w:eastAsiaTheme="minorEastAsia" w:hAnsi="Monaco" w:cs="Monaco"/>
-          <w:color w:val="auto"/>
-          <w:sz w:val="16"/>
-          <w:szCs w:val="16"/>
-          <w:lang w:val="de-DE" w:eastAsia="en-GB" w:bidi="ar-SA"/>
-        </w:rPr>
-      </w:pPr>
-      <w:r>
-        <w:rPr>
-          <w:rFonts w:ascii="Monaco" w:eastAsiaTheme="minorEastAsia" w:hAnsi="Monaco" w:cs="Monaco"/>
-          <w:color w:val="auto"/>
-          <w:sz w:val="16"/>
-          <w:szCs w:val="16"/>
-          <w:lang w:val="de-DE" w:eastAsia="en-GB" w:bidi="ar-SA"/>
-        </w:rPr>
-        <w:t xml:space="preserve">  </w:t>
-      </w:r>
+          <w:highlight w:val="yellow"/>
+          <w:lang w:val="en-GB" w:eastAsia="en-GB" w:bidi="ar-SA"/>
+        </w:rPr>
+        <w:t xml:space="preserve"># </w:t>
+      </w:r>
+      <w:proofErr w:type="spellStart"/>
       <w:r>
         <w:rPr>
           <w:rFonts w:ascii="Monaco" w:eastAsiaTheme="minorEastAsia" w:hAnsi="Monaco" w:cs="Monaco"/>
@@ -4745,11 +5972,12 @@
           <w:color w:val="408080"/>
           <w:sz w:val="16"/>
           <w:szCs w:val="16"/>
-          <w:lang w:val="de-DE" w:eastAsia="en-GB" w:bidi="ar-SA"/>
-        </w:rPr>
-        <w:t xml:space="preserve"># die Anzahl an Terminänderungen und die Terminnummer </w:t>
-      </w:r>
-      <w:proofErr w:type="spellStart"/>
+          <w:highlight w:val="yellow"/>
+          <w:lang w:val="en-GB" w:eastAsia="en-GB" w:bidi="ar-SA"/>
+        </w:rPr>
+        <w:t>Lösung</w:t>
+      </w:r>
+      <w:proofErr w:type="spellEnd"/>
       <w:r>
         <w:rPr>
           <w:rFonts w:ascii="Monaco" w:eastAsiaTheme="minorEastAsia" w:hAnsi="Monaco" w:cs="Monaco"/>
@@ -4758,6 +5986,534 @@
           <w:color w:val="408080"/>
           <w:sz w:val="16"/>
           <w:szCs w:val="16"/>
+          <w:highlight w:val="yellow"/>
+          <w:lang w:val="en-GB" w:eastAsia="en-GB" w:bidi="ar-SA"/>
+        </w:rPr>
+        <w:t xml:space="preserve"> 2</w:t>
+      </w:r>
+    </w:p>
+    <w:p>
+      <w:pPr>
+        <w:autoSpaceDE w:val="0"/>
+        <w:autoSpaceDN w:val="0"/>
+        <w:adjustRightInd w:val="0"/>
+        <w:spacing w:after="0" w:line="240" w:lineRule="auto"/>
+        <w:rPr>
+          <w:rFonts w:ascii="Monaco" w:eastAsiaTheme="minorEastAsia" w:hAnsi="Monaco" w:cs="Monaco"/>
+          <w:color w:val="auto"/>
+          <w:sz w:val="16"/>
+          <w:szCs w:val="16"/>
+          <w:lang w:val="en-GB" w:eastAsia="en-GB" w:bidi="ar-SA"/>
+        </w:rPr>
+      </w:pPr>
+    </w:p>
+    <w:p>
+      <w:pPr>
+        <w:autoSpaceDE w:val="0"/>
+        <w:autoSpaceDN w:val="0"/>
+        <w:adjustRightInd w:val="0"/>
+        <w:spacing w:after="0" w:line="240" w:lineRule="auto"/>
+        <w:rPr>
+          <w:rFonts w:ascii="Monaco" w:eastAsiaTheme="minorEastAsia" w:hAnsi="Monaco" w:cs="Monaco"/>
+          <w:color w:val="auto"/>
+          <w:sz w:val="16"/>
+          <w:szCs w:val="16"/>
+          <w:lang w:val="en-GB" w:eastAsia="en-GB" w:bidi="ar-SA"/>
+        </w:rPr>
+      </w:pPr>
+    </w:p>
+    <w:p>
+      <w:pPr>
+        <w:autoSpaceDE w:val="0"/>
+        <w:autoSpaceDN w:val="0"/>
+        <w:adjustRightInd w:val="0"/>
+        <w:spacing w:after="0" w:line="240" w:lineRule="auto"/>
+        <w:rPr>
+          <w:rFonts w:ascii="Monaco" w:eastAsiaTheme="minorEastAsia" w:hAnsi="Monaco" w:cs="Monaco"/>
+          <w:color w:val="auto"/>
+          <w:sz w:val="16"/>
+          <w:szCs w:val="16"/>
+          <w:lang w:val="de-DE" w:eastAsia="en-GB" w:bidi="ar-SA"/>
+        </w:rPr>
+      </w:pPr>
+      <w:r>
+        <w:rPr>
+          <w:rFonts w:ascii="Monaco" w:eastAsiaTheme="minorEastAsia" w:hAnsi="Monaco" w:cs="Monaco"/>
+          <w:color w:val="auto"/>
+          <w:sz w:val="16"/>
+          <w:szCs w:val="16"/>
+          <w:lang w:val="de-DE" w:eastAsia="en-GB" w:bidi="ar-SA"/>
+        </w:rPr>
+        <w:t xml:space="preserve">  </w:t>
+      </w:r>
+      <w:r>
+        <w:rPr>
+          <w:rFonts w:ascii="Monaco" w:eastAsiaTheme="minorEastAsia" w:hAnsi="Monaco" w:cs="Monaco"/>
+          <w:i/>
+          <w:iCs/>
+          <w:color w:val="408080"/>
+          <w:sz w:val="16"/>
+          <w:szCs w:val="16"/>
+          <w:lang w:val="de-DE" w:eastAsia="en-GB" w:bidi="ar-SA"/>
+        </w:rPr>
+        <w:t xml:space="preserve"># Nach Termin anstatt Person sortieren. </w:t>
+      </w:r>
+    </w:p>
+    <w:p>
+      <w:pPr>
+        <w:autoSpaceDE w:val="0"/>
+        <w:autoSpaceDN w:val="0"/>
+        <w:adjustRightInd w:val="0"/>
+        <w:spacing w:after="0" w:line="240" w:lineRule="auto"/>
+        <w:rPr>
+          <w:rFonts w:ascii="Monaco" w:eastAsiaTheme="minorEastAsia" w:hAnsi="Monaco" w:cs="Monaco"/>
+          <w:color w:val="auto"/>
+          <w:sz w:val="16"/>
+          <w:szCs w:val="16"/>
+          <w:lang w:val="de-DE" w:eastAsia="en-GB" w:bidi="ar-SA"/>
+        </w:rPr>
+      </w:pPr>
+      <w:r>
+        <w:rPr>
+          <w:rFonts w:ascii="Monaco" w:eastAsiaTheme="minorEastAsia" w:hAnsi="Monaco" w:cs="Monaco"/>
+          <w:color w:val="auto"/>
+          <w:sz w:val="16"/>
+          <w:szCs w:val="16"/>
+          <w:lang w:val="de-DE" w:eastAsia="en-GB" w:bidi="ar-SA"/>
+        </w:rPr>
+        <w:t xml:space="preserve">  </w:t>
+      </w:r>
+      <w:proofErr w:type="spellStart"/>
+      <w:r>
+        <w:rPr>
+          <w:rFonts w:ascii="Monaco" w:eastAsiaTheme="minorEastAsia" w:hAnsi="Monaco" w:cs="Monaco"/>
+          <w:color w:val="auto"/>
+          <w:sz w:val="16"/>
+          <w:szCs w:val="16"/>
+          <w:lang w:val="de-DE" w:eastAsia="en-GB" w:bidi="ar-SA"/>
+        </w:rPr>
+        <w:t>dates</w:t>
+      </w:r>
+      <w:proofErr w:type="spellEnd"/>
+      <w:r>
+        <w:rPr>
+          <w:rFonts w:ascii="Monaco" w:eastAsiaTheme="minorEastAsia" w:hAnsi="Monaco" w:cs="Monaco"/>
+          <w:color w:val="auto"/>
+          <w:sz w:val="16"/>
+          <w:szCs w:val="16"/>
+          <w:lang w:val="de-DE" w:eastAsia="en-GB" w:bidi="ar-SA"/>
+        </w:rPr>
+        <w:t xml:space="preserve"> </w:t>
+      </w:r>
+      <w:r>
+        <w:rPr>
+          <w:rFonts w:ascii="Monaco" w:eastAsiaTheme="minorEastAsia" w:hAnsi="Monaco" w:cs="Monaco"/>
+          <w:color w:val="666666"/>
+          <w:sz w:val="16"/>
+          <w:szCs w:val="16"/>
+          <w:lang w:val="de-DE" w:eastAsia="en-GB" w:bidi="ar-SA"/>
+        </w:rPr>
+        <w:t>=</w:t>
+      </w:r>
+      <w:r>
+        <w:rPr>
+          <w:rFonts w:ascii="Monaco" w:eastAsiaTheme="minorEastAsia" w:hAnsi="Monaco" w:cs="Monaco"/>
+          <w:color w:val="auto"/>
+          <w:sz w:val="16"/>
+          <w:szCs w:val="16"/>
+          <w:lang w:val="de-DE" w:eastAsia="en-GB" w:bidi="ar-SA"/>
+        </w:rPr>
+        <w:t xml:space="preserve"> </w:t>
+      </w:r>
+      <w:proofErr w:type="spellStart"/>
+      <w:r>
+        <w:rPr>
+          <w:rFonts w:ascii="Monaco" w:eastAsiaTheme="minorEastAsia" w:hAnsi="Monaco" w:cs="Monaco"/>
+          <w:color w:val="008000"/>
+          <w:sz w:val="16"/>
+          <w:szCs w:val="16"/>
+          <w:lang w:val="de-DE" w:eastAsia="en-GB" w:bidi="ar-SA"/>
+        </w:rPr>
+        <w:t>list</w:t>
+      </w:r>
+      <w:proofErr w:type="spellEnd"/>
+      <w:r>
+        <w:rPr>
+          <w:rFonts w:ascii="Monaco" w:eastAsiaTheme="minorEastAsia" w:hAnsi="Monaco" w:cs="Monaco"/>
+          <w:color w:val="auto"/>
+          <w:sz w:val="16"/>
+          <w:szCs w:val="16"/>
+          <w:lang w:val="de-DE" w:eastAsia="en-GB" w:bidi="ar-SA"/>
+        </w:rPr>
+        <w:t>(</w:t>
+      </w:r>
+      <w:proofErr w:type="spellStart"/>
+      <w:r>
+        <w:rPr>
+          <w:rFonts w:ascii="Monaco" w:eastAsiaTheme="minorEastAsia" w:hAnsi="Monaco" w:cs="Monaco"/>
+          <w:color w:val="008000"/>
+          <w:sz w:val="16"/>
+          <w:szCs w:val="16"/>
+          <w:lang w:val="de-DE" w:eastAsia="en-GB" w:bidi="ar-SA"/>
+        </w:rPr>
+        <w:t>zip</w:t>
+      </w:r>
+      <w:proofErr w:type="spellEnd"/>
+      <w:r>
+        <w:rPr>
+          <w:rFonts w:ascii="Monaco" w:eastAsiaTheme="minorEastAsia" w:hAnsi="Monaco" w:cs="Monaco"/>
+          <w:color w:val="auto"/>
+          <w:sz w:val="16"/>
+          <w:szCs w:val="16"/>
+          <w:lang w:val="de-DE" w:eastAsia="en-GB" w:bidi="ar-SA"/>
+        </w:rPr>
+        <w:t>(</w:t>
+      </w:r>
+      <w:r>
+        <w:rPr>
+          <w:rFonts w:ascii="Monaco" w:eastAsiaTheme="minorEastAsia" w:hAnsi="Monaco" w:cs="Monaco"/>
+          <w:color w:val="666666"/>
+          <w:sz w:val="16"/>
+          <w:szCs w:val="16"/>
+          <w:lang w:val="de-DE" w:eastAsia="en-GB" w:bidi="ar-SA"/>
+        </w:rPr>
+        <w:t>*</w:t>
+      </w:r>
+      <w:proofErr w:type="spellStart"/>
+      <w:r>
+        <w:rPr>
+          <w:rFonts w:ascii="Monaco" w:eastAsiaTheme="minorEastAsia" w:hAnsi="Monaco" w:cs="Monaco"/>
+          <w:color w:val="auto"/>
+          <w:sz w:val="16"/>
+          <w:szCs w:val="16"/>
+          <w:lang w:val="de-DE" w:eastAsia="en-GB" w:bidi="ar-SA"/>
+        </w:rPr>
+        <w:t>dates</w:t>
+      </w:r>
+      <w:proofErr w:type="spellEnd"/>
+      <w:r>
+        <w:rPr>
+          <w:rFonts w:ascii="Monaco" w:eastAsiaTheme="minorEastAsia" w:hAnsi="Monaco" w:cs="Monaco"/>
+          <w:color w:val="auto"/>
+          <w:sz w:val="16"/>
+          <w:szCs w:val="16"/>
+          <w:lang w:val="de-DE" w:eastAsia="en-GB" w:bidi="ar-SA"/>
+        </w:rPr>
+        <w:t>))</w:t>
+      </w:r>
+    </w:p>
+    <w:p>
+      <w:pPr>
+        <w:autoSpaceDE w:val="0"/>
+        <w:autoSpaceDN w:val="0"/>
+        <w:adjustRightInd w:val="0"/>
+        <w:spacing w:after="0" w:line="240" w:lineRule="auto"/>
+        <w:rPr>
+          <w:rFonts w:ascii="Monaco" w:eastAsiaTheme="minorEastAsia" w:hAnsi="Monaco" w:cs="Monaco"/>
+          <w:color w:val="auto"/>
+          <w:sz w:val="16"/>
+          <w:szCs w:val="16"/>
+          <w:lang w:val="de-DE" w:eastAsia="en-GB" w:bidi="ar-SA"/>
+        </w:rPr>
+      </w:pPr>
+    </w:p>
+    <w:p>
+      <w:pPr>
+        <w:autoSpaceDE w:val="0"/>
+        <w:autoSpaceDN w:val="0"/>
+        <w:adjustRightInd w:val="0"/>
+        <w:spacing w:after="0" w:line="240" w:lineRule="auto"/>
+        <w:rPr>
+          <w:rFonts w:ascii="Monaco" w:eastAsiaTheme="minorEastAsia" w:hAnsi="Monaco" w:cs="Monaco"/>
+          <w:color w:val="auto"/>
+          <w:sz w:val="16"/>
+          <w:szCs w:val="16"/>
+          <w:lang w:val="de-DE" w:eastAsia="en-GB" w:bidi="ar-SA"/>
+        </w:rPr>
+      </w:pPr>
+      <w:r>
+        <w:rPr>
+          <w:rFonts w:ascii="Monaco" w:eastAsiaTheme="minorEastAsia" w:hAnsi="Monaco" w:cs="Monaco"/>
+          <w:color w:val="auto"/>
+          <w:sz w:val="16"/>
+          <w:szCs w:val="16"/>
+          <w:lang w:val="de-DE" w:eastAsia="en-GB" w:bidi="ar-SA"/>
+        </w:rPr>
+        <w:t xml:space="preserve">  </w:t>
+      </w:r>
+      <w:r>
+        <w:rPr>
+          <w:rFonts w:ascii="Monaco" w:eastAsiaTheme="minorEastAsia" w:hAnsi="Monaco" w:cs="Monaco"/>
+          <w:i/>
+          <w:iCs/>
+          <w:color w:val="408080"/>
+          <w:sz w:val="16"/>
+          <w:szCs w:val="16"/>
+          <w:lang w:val="de-DE" w:eastAsia="en-GB" w:bidi="ar-SA"/>
+        </w:rPr>
+        <w:t># Die Summe der benötigten Terminänderungen speichern</w:t>
+      </w:r>
+    </w:p>
+    <w:p>
+      <w:pPr>
+        <w:autoSpaceDE w:val="0"/>
+        <w:autoSpaceDN w:val="0"/>
+        <w:adjustRightInd w:val="0"/>
+        <w:spacing w:after="0" w:line="240" w:lineRule="auto"/>
+        <w:rPr>
+          <w:rFonts w:ascii="Monaco" w:eastAsiaTheme="minorEastAsia" w:hAnsi="Monaco" w:cs="Monaco"/>
+          <w:color w:val="auto"/>
+          <w:sz w:val="16"/>
+          <w:szCs w:val="16"/>
+          <w:lang w:val="en-GB" w:eastAsia="en-GB" w:bidi="ar-SA"/>
+        </w:rPr>
+      </w:pPr>
+      <w:r>
+        <w:rPr>
+          <w:rFonts w:ascii="Monaco" w:eastAsiaTheme="minorEastAsia" w:hAnsi="Monaco" w:cs="Monaco"/>
+          <w:color w:val="auto"/>
+          <w:sz w:val="16"/>
+          <w:szCs w:val="16"/>
+          <w:lang w:val="de-DE" w:eastAsia="en-GB" w:bidi="ar-SA"/>
+        </w:rPr>
+        <w:t xml:space="preserve">  </w:t>
+      </w:r>
+      <w:r>
+        <w:rPr>
+          <w:rFonts w:ascii="Monaco" w:eastAsiaTheme="minorEastAsia" w:hAnsi="Monaco" w:cs="Monaco"/>
+          <w:color w:val="auto"/>
+          <w:sz w:val="16"/>
+          <w:szCs w:val="16"/>
+          <w:lang w:val="en-GB" w:eastAsia="en-GB" w:bidi="ar-SA"/>
+        </w:rPr>
+        <w:t xml:space="preserve">dates </w:t>
+      </w:r>
+      <w:r>
+        <w:rPr>
+          <w:rFonts w:ascii="Monaco" w:eastAsiaTheme="minorEastAsia" w:hAnsi="Monaco" w:cs="Monaco"/>
+          <w:color w:val="666666"/>
+          <w:sz w:val="16"/>
+          <w:szCs w:val="16"/>
+          <w:lang w:val="en-GB" w:eastAsia="en-GB" w:bidi="ar-SA"/>
+        </w:rPr>
+        <w:t>=</w:t>
+      </w:r>
+      <w:r>
+        <w:rPr>
+          <w:rFonts w:ascii="Monaco" w:eastAsiaTheme="minorEastAsia" w:hAnsi="Monaco" w:cs="Monaco"/>
+          <w:color w:val="auto"/>
+          <w:sz w:val="16"/>
+          <w:szCs w:val="16"/>
+          <w:lang w:val="en-GB" w:eastAsia="en-GB" w:bidi="ar-SA"/>
+        </w:rPr>
+        <w:t xml:space="preserve"> [</w:t>
+      </w:r>
+      <w:r>
+        <w:rPr>
+          <w:rFonts w:ascii="Monaco" w:eastAsiaTheme="minorEastAsia" w:hAnsi="Monaco" w:cs="Monaco"/>
+          <w:color w:val="008000"/>
+          <w:sz w:val="16"/>
+          <w:szCs w:val="16"/>
+          <w:lang w:val="en-GB" w:eastAsia="en-GB" w:bidi="ar-SA"/>
+        </w:rPr>
+        <w:t>sum</w:t>
+      </w:r>
+      <w:r>
+        <w:rPr>
+          <w:rFonts w:ascii="Monaco" w:eastAsiaTheme="minorEastAsia" w:hAnsi="Monaco" w:cs="Monaco"/>
+          <w:color w:val="auto"/>
+          <w:sz w:val="16"/>
+          <w:szCs w:val="16"/>
+          <w:lang w:val="en-GB" w:eastAsia="en-GB" w:bidi="ar-SA"/>
+        </w:rPr>
+        <w:t>(</w:t>
+      </w:r>
+      <w:proofErr w:type="spellStart"/>
+      <w:r>
+        <w:rPr>
+          <w:rFonts w:ascii="Monaco" w:eastAsiaTheme="minorEastAsia" w:hAnsi="Monaco" w:cs="Monaco"/>
+          <w:color w:val="auto"/>
+          <w:sz w:val="16"/>
+          <w:szCs w:val="16"/>
+          <w:lang w:val="en-GB" w:eastAsia="en-GB" w:bidi="ar-SA"/>
+        </w:rPr>
+        <w:t>i</w:t>
+      </w:r>
+      <w:proofErr w:type="spellEnd"/>
+      <w:r>
+        <w:rPr>
+          <w:rFonts w:ascii="Monaco" w:eastAsiaTheme="minorEastAsia" w:hAnsi="Monaco" w:cs="Monaco"/>
+          <w:color w:val="auto"/>
+          <w:sz w:val="16"/>
+          <w:szCs w:val="16"/>
+          <w:lang w:val="en-GB" w:eastAsia="en-GB" w:bidi="ar-SA"/>
+        </w:rPr>
+        <w:t xml:space="preserve">) </w:t>
+      </w:r>
+      <w:r>
+        <w:rPr>
+          <w:rFonts w:ascii="Monaco" w:eastAsiaTheme="minorEastAsia" w:hAnsi="Monaco" w:cs="Monaco"/>
+          <w:b/>
+          <w:bCs/>
+          <w:color w:val="008000"/>
+          <w:sz w:val="16"/>
+          <w:szCs w:val="16"/>
+          <w:lang w:val="en-GB" w:eastAsia="en-GB" w:bidi="ar-SA"/>
+        </w:rPr>
+        <w:t>for</w:t>
+      </w:r>
+      <w:r>
+        <w:rPr>
+          <w:rFonts w:ascii="Monaco" w:eastAsiaTheme="minorEastAsia" w:hAnsi="Monaco" w:cs="Monaco"/>
+          <w:color w:val="auto"/>
+          <w:sz w:val="16"/>
+          <w:szCs w:val="16"/>
+          <w:lang w:val="en-GB" w:eastAsia="en-GB" w:bidi="ar-SA"/>
+        </w:rPr>
+        <w:t xml:space="preserve"> </w:t>
+      </w:r>
+      <w:proofErr w:type="spellStart"/>
+      <w:r>
+        <w:rPr>
+          <w:rFonts w:ascii="Monaco" w:eastAsiaTheme="minorEastAsia" w:hAnsi="Monaco" w:cs="Monaco"/>
+          <w:color w:val="auto"/>
+          <w:sz w:val="16"/>
+          <w:szCs w:val="16"/>
+          <w:lang w:val="en-GB" w:eastAsia="en-GB" w:bidi="ar-SA"/>
+        </w:rPr>
+        <w:t>i</w:t>
+      </w:r>
+      <w:proofErr w:type="spellEnd"/>
+      <w:r>
+        <w:rPr>
+          <w:rFonts w:ascii="Monaco" w:eastAsiaTheme="minorEastAsia" w:hAnsi="Monaco" w:cs="Monaco"/>
+          <w:color w:val="auto"/>
+          <w:sz w:val="16"/>
+          <w:szCs w:val="16"/>
+          <w:lang w:val="en-GB" w:eastAsia="en-GB" w:bidi="ar-SA"/>
+        </w:rPr>
+        <w:t xml:space="preserve"> </w:t>
+      </w:r>
+      <w:r>
+        <w:rPr>
+          <w:rFonts w:ascii="Monaco" w:eastAsiaTheme="minorEastAsia" w:hAnsi="Monaco" w:cs="Monaco"/>
+          <w:b/>
+          <w:bCs/>
+          <w:color w:val="AA22FF"/>
+          <w:sz w:val="16"/>
+          <w:szCs w:val="16"/>
+          <w:lang w:val="en-GB" w:eastAsia="en-GB" w:bidi="ar-SA"/>
+        </w:rPr>
+        <w:t>in</w:t>
+      </w:r>
+      <w:r>
+        <w:rPr>
+          <w:rFonts w:ascii="Monaco" w:eastAsiaTheme="minorEastAsia" w:hAnsi="Monaco" w:cs="Monaco"/>
+          <w:color w:val="auto"/>
+          <w:sz w:val="16"/>
+          <w:szCs w:val="16"/>
+          <w:lang w:val="en-GB" w:eastAsia="en-GB" w:bidi="ar-SA"/>
+        </w:rPr>
+        <w:t xml:space="preserve"> dates]</w:t>
+      </w:r>
+    </w:p>
+    <w:p>
+      <w:pPr>
+        <w:autoSpaceDE w:val="0"/>
+        <w:autoSpaceDN w:val="0"/>
+        <w:adjustRightInd w:val="0"/>
+        <w:spacing w:after="0" w:line="240" w:lineRule="auto"/>
+        <w:rPr>
+          <w:rFonts w:ascii="Monaco" w:eastAsiaTheme="minorEastAsia" w:hAnsi="Monaco" w:cs="Monaco"/>
+          <w:color w:val="auto"/>
+          <w:sz w:val="16"/>
+          <w:szCs w:val="16"/>
+          <w:lang w:val="en-GB" w:eastAsia="en-GB" w:bidi="ar-SA"/>
+        </w:rPr>
+      </w:pPr>
+    </w:p>
+    <w:p>
+      <w:pPr>
+        <w:autoSpaceDE w:val="0"/>
+        <w:autoSpaceDN w:val="0"/>
+        <w:adjustRightInd w:val="0"/>
+        <w:spacing w:after="0" w:line="240" w:lineRule="auto"/>
+        <w:rPr>
+          <w:rFonts w:ascii="Monaco" w:eastAsiaTheme="minorEastAsia" w:hAnsi="Monaco" w:cs="Monaco"/>
+          <w:color w:val="auto"/>
+          <w:sz w:val="16"/>
+          <w:szCs w:val="16"/>
+          <w:lang w:val="de-DE" w:eastAsia="en-GB" w:bidi="ar-SA"/>
+        </w:rPr>
+      </w:pPr>
+      <w:r>
+        <w:rPr>
+          <w:rFonts w:ascii="Monaco" w:eastAsiaTheme="minorEastAsia" w:hAnsi="Monaco" w:cs="Monaco"/>
+          <w:color w:val="auto"/>
+          <w:sz w:val="16"/>
+          <w:szCs w:val="16"/>
+          <w:lang w:val="en-GB" w:eastAsia="en-GB" w:bidi="ar-SA"/>
+        </w:rPr>
+        <w:t xml:space="preserve">  </w:t>
+      </w:r>
+      <w:r>
+        <w:rPr>
+          <w:rFonts w:ascii="Monaco" w:eastAsiaTheme="minorEastAsia" w:hAnsi="Monaco" w:cs="Monaco"/>
+          <w:i/>
+          <w:iCs/>
+          <w:color w:val="408080"/>
+          <w:sz w:val="16"/>
+          <w:szCs w:val="16"/>
+          <w:lang w:val="de-DE" w:eastAsia="en-GB" w:bidi="ar-SA"/>
+        </w:rPr>
+        <w:t># Für den Termin mit der kleinsten Menge an Terminänderungen</w:t>
+      </w:r>
+    </w:p>
+    <w:p>
+      <w:pPr>
+        <w:autoSpaceDE w:val="0"/>
+        <w:autoSpaceDN w:val="0"/>
+        <w:adjustRightInd w:val="0"/>
+        <w:spacing w:after="0" w:line="240" w:lineRule="auto"/>
+        <w:rPr>
+          <w:rFonts w:ascii="Monaco" w:eastAsiaTheme="minorEastAsia" w:hAnsi="Monaco" w:cs="Monaco"/>
+          <w:color w:val="auto"/>
+          <w:sz w:val="16"/>
+          <w:szCs w:val="16"/>
+          <w:lang w:val="de-DE" w:eastAsia="en-GB" w:bidi="ar-SA"/>
+        </w:rPr>
+      </w:pPr>
+      <w:r>
+        <w:rPr>
+          <w:rFonts w:ascii="Monaco" w:eastAsiaTheme="minorEastAsia" w:hAnsi="Monaco" w:cs="Monaco"/>
+          <w:color w:val="auto"/>
+          <w:sz w:val="16"/>
+          <w:szCs w:val="16"/>
+          <w:lang w:val="de-DE" w:eastAsia="en-GB" w:bidi="ar-SA"/>
+        </w:rPr>
+        <w:t xml:space="preserve">  </w:t>
+      </w:r>
+      <w:r>
+        <w:rPr>
+          <w:rFonts w:ascii="Monaco" w:eastAsiaTheme="minorEastAsia" w:hAnsi="Monaco" w:cs="Monaco"/>
+          <w:i/>
+          <w:iCs/>
+          <w:color w:val="408080"/>
+          <w:sz w:val="16"/>
+          <w:szCs w:val="16"/>
+          <w:lang w:val="de-DE" w:eastAsia="en-GB" w:bidi="ar-SA"/>
+        </w:rPr>
+        <w:t xml:space="preserve"># die Anzahl an Terminänderungen und die Terminnummer </w:t>
+      </w:r>
+      <w:proofErr w:type="spellStart"/>
+      <w:r>
+        <w:rPr>
+          <w:rFonts w:ascii="Monaco" w:eastAsiaTheme="minorEastAsia" w:hAnsi="Monaco" w:cs="Monaco"/>
+          <w:i/>
+          <w:iCs/>
+          <w:color w:val="408080"/>
+          <w:sz w:val="16"/>
+          <w:szCs w:val="16"/>
           <w:lang w:val="de-DE" w:eastAsia="en-GB" w:bidi="ar-SA"/>
         </w:rPr>
         <w:t>spiechern</w:t>
@@ -4775,7 +6531,7 @@
           <w:color w:val="auto"/>
           <w:sz w:val="16"/>
           <w:szCs w:val="16"/>
-          <w:lang w:val="en-GB" w:eastAsia="en-GB" w:bidi="ar-SA"/>
+          <w:lang w:val="de-DE" w:eastAsia="en-GB" w:bidi="ar-SA"/>
         </w:rPr>
       </w:pPr>
       <w:r>
@@ -4795,7 +6551,7 @@
           <w:color w:val="auto"/>
           <w:sz w:val="16"/>
           <w:szCs w:val="16"/>
-          <w:lang w:val="en-GB" w:eastAsia="en-GB" w:bidi="ar-SA"/>
+          <w:lang w:val="de-DE" w:eastAsia="en-GB" w:bidi="ar-SA"/>
         </w:rPr>
         <w:t>solutionCost</w:t>
       </w:r>
@@ -4806,7 +6562,7 @@
           <w:color w:val="auto"/>
           <w:sz w:val="16"/>
           <w:szCs w:val="16"/>
-          <w:lang w:val="en-GB" w:eastAsia="en-GB" w:bidi="ar-SA"/>
+          <w:lang w:val="de-DE" w:eastAsia="en-GB" w:bidi="ar-SA"/>
         </w:rPr>
         <w:t xml:space="preserve"> </w:t>
       </w:r>
@@ -4816,7 +6572,7 @@
           <w:color w:val="666666"/>
           <w:sz w:val="16"/>
           <w:szCs w:val="16"/>
-          <w:lang w:val="en-GB" w:eastAsia="en-GB" w:bidi="ar-SA"/>
+          <w:lang w:val="de-DE" w:eastAsia="en-GB" w:bidi="ar-SA"/>
         </w:rPr>
         <w:t>=</w:t>
       </w:r>
@@ -4826,7 +6582,7 @@
           <w:color w:val="auto"/>
           <w:sz w:val="16"/>
           <w:szCs w:val="16"/>
-          <w:lang w:val="en-GB" w:eastAsia="en-GB" w:bidi="ar-SA"/>
+          <w:lang w:val="de-DE" w:eastAsia="en-GB" w:bidi="ar-SA"/>
         </w:rPr>
         <w:t xml:space="preserve"> </w:t>
       </w:r>
@@ -4836,7 +6592,7 @@
           <w:color w:val="008000"/>
           <w:sz w:val="16"/>
           <w:szCs w:val="16"/>
-          <w:lang w:val="en-GB" w:eastAsia="en-GB" w:bidi="ar-SA"/>
+          <w:lang w:val="de-DE" w:eastAsia="en-GB" w:bidi="ar-SA"/>
         </w:rPr>
         <w:t>min</w:t>
       </w:r>
@@ -4846,32 +6602,54 @@
           <w:color w:val="auto"/>
           <w:sz w:val="16"/>
           <w:szCs w:val="16"/>
-          <w:lang w:val="en-GB" w:eastAsia="en-GB" w:bidi="ar-SA"/>
-        </w:rPr>
-        <w:t>(dates)</w:t>
-      </w:r>
-    </w:p>
-    <w:p>
-      <w:pPr>
-        <w:autoSpaceDE w:val="0"/>
-        <w:autoSpaceDN w:val="0"/>
-        <w:adjustRightInd w:val="0"/>
-        <w:spacing w:after="0" w:line="240" w:lineRule="auto"/>
-        <w:rPr>
-          <w:rFonts w:ascii="Monaco" w:eastAsiaTheme="minorEastAsia" w:hAnsi="Monaco" w:cs="Monaco"/>
-          <w:color w:val="auto"/>
-          <w:sz w:val="16"/>
-          <w:szCs w:val="16"/>
-          <w:lang w:val="en-GB" w:eastAsia="en-GB" w:bidi="ar-SA"/>
-        </w:rPr>
-      </w:pPr>
-      <w:r>
-        <w:rPr>
-          <w:rFonts w:ascii="Monaco" w:eastAsiaTheme="minorEastAsia" w:hAnsi="Monaco" w:cs="Monaco"/>
-          <w:color w:val="auto"/>
-          <w:sz w:val="16"/>
-          <w:szCs w:val="16"/>
-          <w:lang w:val="en-GB" w:eastAsia="en-GB" w:bidi="ar-SA"/>
+          <w:lang w:val="de-DE" w:eastAsia="en-GB" w:bidi="ar-SA"/>
+        </w:rPr>
+        <w:t>(</w:t>
+      </w:r>
+      <w:proofErr w:type="spellStart"/>
+      <w:r>
+        <w:rPr>
+          <w:rFonts w:ascii="Monaco" w:eastAsiaTheme="minorEastAsia" w:hAnsi="Monaco" w:cs="Monaco"/>
+          <w:color w:val="auto"/>
+          <w:sz w:val="16"/>
+          <w:szCs w:val="16"/>
+          <w:lang w:val="de-DE" w:eastAsia="en-GB" w:bidi="ar-SA"/>
+        </w:rPr>
+        <w:t>dates</w:t>
+      </w:r>
+      <w:proofErr w:type="spellEnd"/>
+      <w:r>
+        <w:rPr>
+          <w:rFonts w:ascii="Monaco" w:eastAsiaTheme="minorEastAsia" w:hAnsi="Monaco" w:cs="Monaco"/>
+          <w:color w:val="auto"/>
+          <w:sz w:val="16"/>
+          <w:szCs w:val="16"/>
+          <w:lang w:val="de-DE" w:eastAsia="en-GB" w:bidi="ar-SA"/>
+        </w:rPr>
+        <w:t>)</w:t>
+      </w:r>
+    </w:p>
+    <w:p>
+      <w:pPr>
+        <w:autoSpaceDE w:val="0"/>
+        <w:autoSpaceDN w:val="0"/>
+        <w:adjustRightInd w:val="0"/>
+        <w:spacing w:after="0" w:line="240" w:lineRule="auto"/>
+        <w:rPr>
+          <w:rFonts w:ascii="Monaco" w:eastAsiaTheme="minorEastAsia" w:hAnsi="Monaco" w:cs="Monaco"/>
+          <w:color w:val="auto"/>
+          <w:sz w:val="16"/>
+          <w:szCs w:val="16"/>
+          <w:lang w:val="de-DE" w:eastAsia="en-GB" w:bidi="ar-SA"/>
+        </w:rPr>
+      </w:pPr>
+      <w:r>
+        <w:rPr>
+          <w:rFonts w:ascii="Monaco" w:eastAsiaTheme="minorEastAsia" w:hAnsi="Monaco" w:cs="Monaco"/>
+          <w:color w:val="auto"/>
+          <w:sz w:val="16"/>
+          <w:szCs w:val="16"/>
+          <w:lang w:val="de-DE" w:eastAsia="en-GB" w:bidi="ar-SA"/>
         </w:rPr>
         <w:t xml:space="preserve">  </w:t>
       </w:r>
@@ -4882,7 +6660,7 @@
           <w:color w:val="auto"/>
           <w:sz w:val="16"/>
           <w:szCs w:val="16"/>
-          <w:lang w:val="en-GB" w:eastAsia="en-GB" w:bidi="ar-SA"/>
+          <w:lang w:val="de-DE" w:eastAsia="en-GB" w:bidi="ar-SA"/>
         </w:rPr>
         <w:t>solutionDate</w:t>
       </w:r>
@@ -4893,7 +6671,7 @@
           <w:color w:val="auto"/>
           <w:sz w:val="16"/>
           <w:szCs w:val="16"/>
-          <w:lang w:val="en-GB" w:eastAsia="en-GB" w:bidi="ar-SA"/>
+          <w:lang w:val="de-DE" w:eastAsia="en-GB" w:bidi="ar-SA"/>
         </w:rPr>
         <w:t xml:space="preserve"> </w:t>
       </w:r>
@@ -4903,7 +6681,7 @@
           <w:color w:val="666666"/>
           <w:sz w:val="16"/>
           <w:szCs w:val="16"/>
-          <w:lang w:val="en-GB" w:eastAsia="en-GB" w:bidi="ar-SA"/>
+          <w:lang w:val="de-DE" w:eastAsia="en-GB" w:bidi="ar-SA"/>
         </w:rPr>
         <w:t>=</w:t>
       </w:r>
@@ -4913,7 +6691,7 @@
           <w:color w:val="auto"/>
           <w:sz w:val="16"/>
           <w:szCs w:val="16"/>
-          <w:lang w:val="en-GB" w:eastAsia="en-GB" w:bidi="ar-SA"/>
+          <w:lang w:val="de-DE" w:eastAsia="en-GB" w:bidi="ar-SA"/>
         </w:rPr>
         <w:t xml:space="preserve"> </w:t>
       </w:r>
@@ -4925,7 +6703,7 @@
           <w:color w:val="auto"/>
           <w:sz w:val="16"/>
           <w:szCs w:val="16"/>
-          <w:lang w:val="en-GB" w:eastAsia="en-GB" w:bidi="ar-SA"/>
+          <w:lang w:val="de-DE" w:eastAsia="en-GB" w:bidi="ar-SA"/>
         </w:rPr>
         <w:t>dates</w:t>
       </w:r>
@@ -4935,7 +6713,7 @@
           <w:color w:val="666666"/>
           <w:sz w:val="16"/>
           <w:szCs w:val="16"/>
-          <w:lang w:val="en-GB" w:eastAsia="en-GB" w:bidi="ar-SA"/>
+          <w:lang w:val="de-DE" w:eastAsia="en-GB" w:bidi="ar-SA"/>
         </w:rPr>
         <w:t>.</w:t>
       </w:r>
@@ -4945,7 +6723,7 @@
           <w:color w:val="auto"/>
           <w:sz w:val="16"/>
           <w:szCs w:val="16"/>
-          <w:lang w:val="en-GB" w:eastAsia="en-GB" w:bidi="ar-SA"/>
+          <w:lang w:val="de-DE" w:eastAsia="en-GB" w:bidi="ar-SA"/>
         </w:rPr>
         <w:t>index</w:t>
       </w:r>
@@ -4957,7 +6735,7 @@
           <w:color w:val="auto"/>
           <w:sz w:val="16"/>
           <w:szCs w:val="16"/>
-          <w:lang w:val="en-GB" w:eastAsia="en-GB" w:bidi="ar-SA"/>
+          <w:lang w:val="de-DE" w:eastAsia="en-GB" w:bidi="ar-SA"/>
         </w:rPr>
         <w:t>(</w:t>
       </w:r>
@@ -4968,7 +6746,7 @@
           <w:color w:val="auto"/>
           <w:sz w:val="16"/>
           <w:szCs w:val="16"/>
-          <w:lang w:val="en-GB" w:eastAsia="en-GB" w:bidi="ar-SA"/>
+          <w:lang w:val="de-DE" w:eastAsia="en-GB" w:bidi="ar-SA"/>
         </w:rPr>
         <w:t>solutionCost</w:t>
       </w:r>
@@ -4979,7 +6757,7 @@
           <w:color w:val="auto"/>
           <w:sz w:val="16"/>
           <w:szCs w:val="16"/>
-          <w:lang w:val="en-GB" w:eastAsia="en-GB" w:bidi="ar-SA"/>
+          <w:lang w:val="de-DE" w:eastAsia="en-GB" w:bidi="ar-SA"/>
         </w:rPr>
         <w:t>)</w:t>
       </w:r>
@@ -4995,31 +6773,31 @@
           <w:color w:val="auto"/>
           <w:sz w:val="16"/>
           <w:szCs w:val="16"/>
-          <w:lang w:val="en-GB" w:eastAsia="en-GB" w:bidi="ar-SA"/>
-        </w:rPr>
-      </w:pPr>
-    </w:p>
-    <w:p>
-      <w:pPr>
-        <w:autoSpaceDE w:val="0"/>
-        <w:autoSpaceDN w:val="0"/>
-        <w:adjustRightInd w:val="0"/>
-        <w:spacing w:after="0" w:line="240" w:lineRule="auto"/>
-        <w:rPr>
-          <w:rFonts w:ascii="Monaco" w:eastAsiaTheme="minorEastAsia" w:hAnsi="Monaco" w:cs="Monaco"/>
-          <w:color w:val="auto"/>
-          <w:sz w:val="16"/>
-          <w:szCs w:val="16"/>
-          <w:lang w:val="de-DE" w:eastAsia="en-GB" w:bidi="ar-SA"/>
-        </w:rPr>
-      </w:pPr>
-      <w:r>
-        <w:rPr>
-          <w:rFonts w:ascii="Monaco" w:eastAsiaTheme="minorEastAsia" w:hAnsi="Monaco" w:cs="Monaco"/>
-          <w:color w:val="auto"/>
-          <w:sz w:val="16"/>
-          <w:szCs w:val="16"/>
-          <w:lang w:val="en-GB" w:eastAsia="en-GB" w:bidi="ar-SA"/>
+          <w:lang w:val="de-DE" w:eastAsia="en-GB" w:bidi="ar-SA"/>
+        </w:rPr>
+      </w:pPr>
+    </w:p>
+    <w:p>
+      <w:pPr>
+        <w:autoSpaceDE w:val="0"/>
+        <w:autoSpaceDN w:val="0"/>
+        <w:adjustRightInd w:val="0"/>
+        <w:spacing w:after="0" w:line="240" w:lineRule="auto"/>
+        <w:rPr>
+          <w:rFonts w:ascii="Monaco" w:eastAsiaTheme="minorEastAsia" w:hAnsi="Monaco" w:cs="Monaco"/>
+          <w:color w:val="auto"/>
+          <w:sz w:val="16"/>
+          <w:szCs w:val="16"/>
+          <w:lang w:val="de-DE" w:eastAsia="en-GB" w:bidi="ar-SA"/>
+        </w:rPr>
+      </w:pPr>
+      <w:r>
+        <w:rPr>
+          <w:rFonts w:ascii="Monaco" w:eastAsiaTheme="minorEastAsia" w:hAnsi="Monaco" w:cs="Monaco"/>
+          <w:color w:val="auto"/>
+          <w:sz w:val="16"/>
+          <w:szCs w:val="16"/>
+          <w:lang w:val="de-DE" w:eastAsia="en-GB" w:bidi="ar-SA"/>
         </w:rPr>
         <w:t xml:space="preserve">  </w:t>
       </w:r>

</xml_diff>